<commit_message>
Added comments to cpp ImageStudent and updated meetrapport
</commit_message>
<xml_diff>
--- a/meetrapporten/Meetrapport Grayscale Wilco Matthijssen, Daan Zimmerman van Woesik.docx
+++ b/meetrapporten/Meetrapport Grayscale Wilco Matthijssen, Daan Zimmerman van Woesik.docx
@@ -1,25 +1,35 @@
 
 <file path=word/document.xml><?xml version="1.0" encoding="utf-8"?>
-<w:document xmlns:wpc="http://schemas.microsoft.com/office/word/2010/wordprocessingCanvas" xmlns:cx="http://schemas.microsoft.com/office/drawing/2014/chartex" xmlns:cx1="http://schemas.microsoft.com/office/drawing/2015/9/8/chartex" xmlns:cx2="http://schemas.microsoft.com/office/drawing/2015/10/21/chartex" xmlns:cx3="http://schemas.microsoft.com/office/drawing/2016/5/9/chartex" xmlns:cx4="http://schemas.microsoft.com/office/drawing/2016/5/10/chartex" xmlns:cx5="http://schemas.microsoft.com/office/drawing/2016/5/11/chartex" xmlns:cx6="http://schemas.microsoft.com/office/drawing/2016/5/12/chartex" xmlns:cx7="http://schemas.microsoft.com/office/drawing/2016/5/13/chartex" xmlns:cx8="http://schemas.microsoft.com/office/drawing/2016/5/14/chartex" xmlns:mc="http://schemas.openxmlformats.org/markup-compatibility/2006" xmlns:aink="http://schemas.microsoft.com/office/drawing/2016/ink" xmlns:am3d="http://schemas.microsoft.com/office/drawing/2017/model3d" xmlns:o="urn:schemas-microsoft-com:office:office" xmlns:r="http://schemas.openxmlformats.org/officeDocument/2006/relationships" xmlns:m="http://schemas.openxmlformats.org/officeDocument/2006/math" xmlns:v="urn:schemas-microsoft-com:vml" xmlns:wp14="http://schemas.microsoft.com/office/word/2010/wordprocessingDrawing" xmlns:wp="http://schemas.openxmlformats.org/drawingml/2006/wordprocessingDrawing" xmlns:w10="urn:schemas-microsoft-com:office:word" xmlns:w="http://schemas.openxmlformats.org/wordprocessingml/2006/main" xmlns:w14="http://schemas.microsoft.com/office/word/2010/wordml" xmlns:w15="http://schemas.microsoft.com/office/word/2012/wordml" xmlns:w16cid="http://schemas.microsoft.com/office/word/2016/wordml/cid" xmlns:w16se="http://schemas.microsoft.com/office/word/2015/wordml/symex" xmlns:wpg="http://schemas.microsoft.com/office/word/2010/wordprocessingGroup" xmlns:wpi="http://schemas.microsoft.com/office/word/2010/wordprocessingInk" xmlns:wne="http://schemas.microsoft.com/office/word/2006/wordml" xmlns:wps="http://schemas.microsoft.com/office/word/2010/wordprocessingShape" mc:Ignorable="w14 w15 w16se w16cid wp14">
+<w:document xmlns:wpc="http://schemas.microsoft.com/office/word/2010/wordprocessingCanvas" xmlns:mc="http://schemas.openxmlformats.org/markup-compatibility/2006" xmlns:o="urn:schemas-microsoft-com:office:office" xmlns:r="http://schemas.openxmlformats.org/officeDocument/2006/relationships" xmlns:m="http://schemas.openxmlformats.org/officeDocument/2006/math" xmlns:v="urn:schemas-microsoft-com:vml" xmlns:wp14="http://schemas.microsoft.com/office/word/2010/wordprocessingDrawing" xmlns:wp="http://schemas.openxmlformats.org/drawingml/2006/wordprocessingDrawing" xmlns:w10="urn:schemas-microsoft-com:office:word" xmlns:w="http://schemas.openxmlformats.org/wordprocessingml/2006/main" xmlns:w14="http://schemas.microsoft.com/office/word/2010/wordml" xmlns:wpg="http://schemas.microsoft.com/office/word/2010/wordprocessingGroup" xmlns:wpi="http://schemas.microsoft.com/office/word/2010/wordprocessingInk" xmlns:wne="http://schemas.microsoft.com/office/word/2006/wordml" xmlns:wps="http://schemas.microsoft.com/office/word/2010/wordprocessingShape" mc:Ignorable="w14 wp14">
   <w:body>
     <w:p>
       <w:pPr>
-        <w:pStyle w:val="Kop1"/>
-        <w:numPr>
-          <w:ilvl w:val="0"/>
-          <w:numId w:val="0"/>
-        </w:numPr>
-        <w:ind w:left="360"/>
         <w:rPr>
           <w:lang w:val="nl-NL"/>
         </w:rPr>
       </w:pPr>
+      <w:proofErr w:type="spellStart"/>
       <w:r>
         <w:rPr>
           <w:lang w:val="nl-NL"/>
         </w:rPr>
-        <w:t>ImageShell en Grayscale</w:t>
+        <w:t>ImageShell</w:t>
       </w:r>
+      <w:proofErr w:type="spellEnd"/>
+      <w:r>
+        <w:rPr>
+          <w:lang w:val="nl-NL"/>
+        </w:rPr>
+        <w:t xml:space="preserve"> en </w:t>
+      </w:r>
+      <w:proofErr w:type="spellStart"/>
+      <w:r>
+        <w:rPr>
+          <w:lang w:val="nl-NL"/>
+        </w:rPr>
+        <w:t>Grayscale</w:t>
+      </w:r>
+      <w:proofErr w:type="spellEnd"/>
     </w:p>
     <w:p>
       <w:pPr>
@@ -51,8 +61,16 @@
         <w:rPr>
           <w:lang w:val="nl-NL"/>
         </w:rPr>
-        <w:t>Wilco Matthijssen, Daan Zimmerman van Woesik</w:t>
+        <w:t xml:space="preserve">Wilco Matthijssen, Daan Zimmerman van </w:t>
       </w:r>
+      <w:proofErr w:type="spellStart"/>
+      <w:r>
+        <w:rPr>
+          <w:lang w:val="nl-NL"/>
+        </w:rPr>
+        <w:t>Woesik</w:t>
+      </w:r>
+      <w:proofErr w:type="spellEnd"/>
     </w:p>
     <w:p>
       <w:pPr>
@@ -163,7 +181,21 @@
         <w:rPr>
           <w:lang w:val="nl-NL"/>
         </w:rPr>
-        <w:t xml:space="preserve">het gegeven algoritme van school. Dit gaan we doen door meerdere afbeeldingen om te zetten naar grayscale en de tijd dat dit kost te vergelijken met de andere implementatie. Wij voeren dit meerdere keren uit zodat eventuele pieken niet zoveel invloed hebben op het gemiddelde. </w:t>
+        <w:t xml:space="preserve">het gegeven algoritme van school. Dit gaan we doen door meerdere afbeeldingen om te zetten naar </w:t>
+      </w:r>
+      <w:proofErr w:type="spellStart"/>
+      <w:r>
+        <w:rPr>
+          <w:lang w:val="nl-NL"/>
+        </w:rPr>
+        <w:t>grayscale</w:t>
+      </w:r>
+      <w:proofErr w:type="spellEnd"/>
+      <w:r>
+        <w:rPr>
+          <w:lang w:val="nl-NL"/>
+        </w:rPr>
+        <w:t xml:space="preserve"> en de tijd dat dit kost te vergelijken met de andere implementatie. Wij voeren dit meerdere keren uit zodat eventuele pieken niet zoveel invloed hebben op het gemiddelde. </w:t>
       </w:r>
     </w:p>
     <w:p>
@@ -259,7 +291,7 @@
       <w:r>
         <w:rPr>
           <w:noProof/>
-          <w:lang w:val="nl-NL"/>
+          <w:lang w:val="nl-NL" w:eastAsia="nl-NL"/>
         </w:rPr>
         <mc:AlternateContent>
           <mc:Choice Requires="wps">
@@ -317,7 +349,7 @@
                         <w:txbxContent>
                           <w:tbl>
                             <w:tblPr>
-                              <w:tblStyle w:val="Onopgemaaktetabel5"/>
+                              <w:tblStyle w:val="PlainTable5"/>
                               <w:tblW w:w="9360" w:type="dxa"/>
                               <w:tblLook w:val="04A0" w:firstRow="1" w:lastRow="0" w:firstColumn="1" w:lastColumn="0" w:noHBand="0" w:noVBand="1"/>
                             </w:tblPr>
@@ -369,7 +401,21 @@
                                     <w:rPr>
                                       <w:lang w:val="nl-NL"/>
                                     </w:rPr>
-                                    <w:t>Default gemiddelde(us)</w:t>
+                                    <w:t>Default gemiddelde(</w:t>
+                                  </w:r>
+                                  <w:proofErr w:type="spellStart"/>
+                                  <w:r>
+                                    <w:rPr>
+                                      <w:lang w:val="nl-NL"/>
+                                    </w:rPr>
+                                    <w:t>us</w:t>
+                                  </w:r>
+                                  <w:proofErr w:type="spellEnd"/>
+                                  <w:r>
+                                    <w:rPr>
+                                      <w:lang w:val="nl-NL"/>
+                                    </w:rPr>
+                                    <w:t>)</w:t>
                                   </w:r>
                                 </w:p>
                               </w:tc>
@@ -389,7 +435,21 @@
                                     <w:rPr>
                                       <w:lang w:val="nl-NL"/>
                                     </w:rPr>
-                                    <w:t>Student gemiddelde(us)</w:t>
+                                    <w:t>Student gemiddelde(</w:t>
+                                  </w:r>
+                                  <w:proofErr w:type="spellStart"/>
+                                  <w:r>
+                                    <w:rPr>
+                                      <w:lang w:val="nl-NL"/>
+                                    </w:rPr>
+                                    <w:t>us</w:t>
+                                  </w:r>
+                                  <w:proofErr w:type="spellEnd"/>
+                                  <w:r>
+                                    <w:rPr>
+                                      <w:lang w:val="nl-NL"/>
+                                    </w:rPr>
+                                    <w:t>)</w:t>
                                   </w:r>
                                 </w:p>
                               </w:tc>
@@ -4400,7 +4460,7 @@
           </mc:Choice>
           <mc:Fallback>
             <w:pict>
-              <v:shapetype w14:anchorId="38F42289" id="_x0000_t202" coordsize="21600,21600" o:spt="202" path="m,l,21600r21600,l21600,xe">
+              <v:shapetype id="_x0000_t202" coordsize="21600,21600" o:spt="202" path="m,l,21600r21600,l21600,xe">
                 <v:stroke joinstyle="miter"/>
                 <v:path gradientshapeok="t" o:connecttype="rect"/>
               </v:shapetype>
@@ -4409,7 +4469,7 @@
                   <w:txbxContent>
                     <w:tbl>
                       <w:tblPr>
-                        <w:tblStyle w:val="Onopgemaaktetabel5"/>
+                        <w:tblStyle w:val="PlainTable5"/>
                         <w:tblW w:w="9360" w:type="dxa"/>
                         <w:tblLook w:val="04A0" w:firstRow="1" w:lastRow="0" w:firstColumn="1" w:lastColumn="0" w:noHBand="0" w:noVBand="1"/>
                       </w:tblPr>
@@ -4461,7 +4521,21 @@
                               <w:rPr>
                                 <w:lang w:val="nl-NL"/>
                               </w:rPr>
-                              <w:t>Default gemiddelde(us)</w:t>
+                              <w:t>Default gemiddelde(</w:t>
+                            </w:r>
+                            <w:proofErr w:type="spellStart"/>
+                            <w:r>
+                              <w:rPr>
+                                <w:lang w:val="nl-NL"/>
+                              </w:rPr>
+                              <w:t>us</w:t>
+                            </w:r>
+                            <w:proofErr w:type="spellEnd"/>
+                            <w:r>
+                              <w:rPr>
+                                <w:lang w:val="nl-NL"/>
+                              </w:rPr>
+                              <w:t>)</w:t>
                             </w:r>
                           </w:p>
                         </w:tc>
@@ -4481,7 +4555,21 @@
                               <w:rPr>
                                 <w:lang w:val="nl-NL"/>
                               </w:rPr>
-                              <w:t>Student gemiddelde(us)</w:t>
+                              <w:t>Student gemiddelde(</w:t>
+                            </w:r>
+                            <w:proofErr w:type="spellStart"/>
+                            <w:r>
+                              <w:rPr>
+                                <w:lang w:val="nl-NL"/>
+                              </w:rPr>
+                              <w:t>us</w:t>
+                            </w:r>
+                            <w:proofErr w:type="spellEnd"/>
+                            <w:r>
+                              <w:rPr>
+                                <w:lang w:val="nl-NL"/>
+                              </w:rPr>
+                              <w:t>)</w:t>
                             </w:r>
                           </w:p>
                         </w:tc>
@@ -8510,7 +8598,7 @@
       <w:r>
         <w:rPr>
           <w:noProof/>
-          <w:lang w:val="nl-NL"/>
+          <w:lang w:val="nl-NL" w:eastAsia="nl-NL"/>
         </w:rPr>
         <w:lastRenderedPageBreak/>
         <mc:AlternateContent>
@@ -8561,7 +8649,7 @@
                         <w:txbxContent>
                           <w:tbl>
                             <w:tblPr>
-                              <w:tblStyle w:val="Onopgemaaktetabel5"/>
+                              <w:tblStyle w:val="PlainTable5"/>
                               <w:tblW w:w="9349" w:type="dxa"/>
                               <w:tblLook w:val="04A0" w:firstRow="1" w:lastRow="0" w:firstColumn="1" w:lastColumn="0" w:noHBand="0" w:noVBand="1"/>
                             </w:tblPr>
@@ -11308,7 +11396,21 @@
                               <w:rPr>
                                 <w:lang w:val="nl-NL"/>
                               </w:rPr>
-                              <w:t xml:space="preserve"> Image processing slagings tabel. Hier betekend een hogere step hoe verder het gezicht herkenning algoritme is gekomen met het gezicht herkennen. Een X betekend hierbij dat het gezicht is gevonden. Kleuren zijn toegevoegd voor verduidelijking, Groen </w:t>
+                              <w:t xml:space="preserve"> Image processing </w:t>
+                            </w:r>
+                            <w:proofErr w:type="spellStart"/>
+                            <w:r>
+                              <w:rPr>
+                                <w:lang w:val="nl-NL"/>
+                              </w:rPr>
+                              <w:t>slagings</w:t>
+                            </w:r>
+                            <w:proofErr w:type="spellEnd"/>
+                            <w:r>
+                              <w:rPr>
+                                <w:lang w:val="nl-NL"/>
+                              </w:rPr>
+                              <w:t xml:space="preserve"> tabel. Hier betekend een hogere step hoe verder het gezicht herkenning algoritme is gekomen met het gezicht herkennen. Een X betekend hierbij dat het gezicht is gevonden. Kleuren zijn toegevoegd voor verduidelijking, Groen </w:t>
                             </w:r>
                             <w:r>
                               <w:rPr>
@@ -11342,12 +11444,12 @@
           </mc:Choice>
           <mc:Fallback>
             <w:pict>
-              <v:shape w14:anchorId="28913500" id="_x0000_s1027" type="#_x0000_t202" style="position:absolute;margin-left:415.7pt;margin-top:.05pt;width:466.9pt;height:636pt;z-index:251663360;visibility:visible;mso-wrap-style:square;mso-width-percent:0;mso-height-percent:0;mso-wrap-distance-left:9pt;mso-wrap-distance-top:3.6pt;mso-wrap-distance-right:9pt;mso-wrap-distance-bottom:3.6pt;mso-position-horizontal:right;mso-position-horizontal-relative:margin;mso-position-vertical:absolute;mso-position-vertical-relative:text;mso-width-percent:0;mso-height-percent:0;mso-width-relative:margin;mso-height-relative:margin;v-text-anchor:top" o:gfxdata="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">
+              <v:shape id="_x0000_s1027" type="#_x0000_t202" style="position:absolute;margin-left:415.7pt;margin-top:.05pt;width:466.9pt;height:636pt;z-index:251663360;visibility:visible;mso-wrap-style:square;mso-width-percent:0;mso-height-percent:0;mso-wrap-distance-left:9pt;mso-wrap-distance-top:3.6pt;mso-wrap-distance-right:9pt;mso-wrap-distance-bottom:3.6pt;mso-position-horizontal:right;mso-position-horizontal-relative:margin;mso-position-vertical:absolute;mso-position-vertical-relative:text;mso-width-percent:0;mso-height-percent:0;mso-width-relative:margin;mso-height-relative:margin;v-text-anchor:top" o:gfxdata="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">
                 <v:textbox>
                   <w:txbxContent>
                     <w:tbl>
                       <w:tblPr>
-                        <w:tblStyle w:val="Onopgemaaktetabel5"/>
+                        <w:tblStyle w:val="PlainTable5"/>
                         <w:tblW w:w="9349" w:type="dxa"/>
                         <w:tblLook w:val="04A0" w:firstRow="1" w:lastRow="0" w:firstColumn="1" w:lastColumn="0" w:noHBand="0" w:noVBand="1"/>
                       </w:tblPr>
@@ -14094,7 +14196,21 @@
                         <w:rPr>
                           <w:lang w:val="nl-NL"/>
                         </w:rPr>
-                        <w:t xml:space="preserve"> Image processing slagings tabel. Hier betekend een hogere step hoe verder het gezicht herkenning algoritme is gekomen met het gezicht herkennen. Een X betekend hierbij dat het gezicht is gevonden. Kleuren zijn toegevoegd voor verduidelijking, Groen </w:t>
+                        <w:t xml:space="preserve"> Image processing </w:t>
+                      </w:r>
+                      <w:proofErr w:type="spellStart"/>
+                      <w:r>
+                        <w:rPr>
+                          <w:lang w:val="nl-NL"/>
+                        </w:rPr>
+                        <w:t>slagings</w:t>
+                      </w:r>
+                      <w:proofErr w:type="spellEnd"/>
+                      <w:r>
+                        <w:rPr>
+                          <w:lang w:val="nl-NL"/>
+                        </w:rPr>
+                        <w:t xml:space="preserve"> tabel. Hier betekend een hogere step hoe verder het gezicht herkenning algoritme is gekomen met het gezicht herkennen. Een X betekend hierbij dat het gezicht is gevonden. Kleuren zijn toegevoegd voor verduidelijking, Groen </w:t>
                       </w:r>
                       <w:r>
                         <w:rPr>
@@ -14134,7 +14250,7 @@
       <w:r>
         <w:rPr>
           <w:noProof/>
-          <w:lang w:val="nl-NL"/>
+          <w:lang w:val="nl-NL" w:eastAsia="nl-NL"/>
         </w:rPr>
         <w:lastRenderedPageBreak/>
         <mc:AlternateContent>
@@ -14193,6 +14309,7 @@
                             <w:r>
                               <w:rPr>
                                 <w:noProof/>
+                                <w:lang w:val="nl-NL" w:eastAsia="nl-NL"/>
                               </w:rPr>
                               <w:drawing>
                                 <wp:inline distT="0" distB="0" distL="0" distR="0" wp14:anchorId="6CE0A7EE" wp14:editId="6F48F25A">
@@ -14201,14 +14318,14 @@
                                   <wp:docPr id="6" name="Grafiek 6">
                                     <a:extLst xmlns:a="http://schemas.openxmlformats.org/drawingml/2006/main">
                                       <a:ext uri="{FF2B5EF4-FFF2-40B4-BE49-F238E27FC236}">
-                                        <a16:creationId xmlns:a16="http://schemas.microsoft.com/office/drawing/2014/main" id="{54E52EC1-8441-40BC-BDD8-85F6A836E5BE}"/>
+                                        <a16:creationId xmlns:a16="http://schemas.microsoft.com/office/drawing/2014/main" xmlns:w16se="http://schemas.microsoft.com/office/word/2015/wordml/symex" xmlns:w16cid="http://schemas.microsoft.com/office/word/2016/wordml/cid" xmlns:w15="http://schemas.microsoft.com/office/word/2012/wordml" xmlns:w="http://schemas.openxmlformats.org/wordprocessingml/2006/main" xmlns:w10="urn:schemas-microsoft-com:office:word" xmlns:v="urn:schemas-microsoft-com:vml" xmlns:o="urn:schemas-microsoft-com:office:office" xmlns:am3d="http://schemas.microsoft.com/office/drawing/2017/model3d" xmlns:aink="http://schemas.microsoft.com/office/drawing/2016/ink" xmlns:cx8="http://schemas.microsoft.com/office/drawing/2016/5/14/chartex" xmlns:cx7="http://schemas.microsoft.com/office/drawing/2016/5/13/chartex" xmlns:cx6="http://schemas.microsoft.com/office/drawing/2016/5/12/chartex" xmlns:cx5="http://schemas.microsoft.com/office/drawing/2016/5/11/chartex" xmlns:cx4="http://schemas.microsoft.com/office/drawing/2016/5/10/chartex" xmlns:cx3="http://schemas.microsoft.com/office/drawing/2016/5/9/chartex" xmlns:cx2="http://schemas.microsoft.com/office/drawing/2015/10/21/chartex" xmlns:cx1="http://schemas.microsoft.com/office/drawing/2015/9/8/chartex" xmlns:cx="http://schemas.microsoft.com/office/drawing/2014/chartex" xmlns="" id="{54E52EC1-8441-40BC-BDD8-85F6A836E5BE}"/>
                                       </a:ext>
                                     </a:extLst>
                                   </wp:docPr>
                                   <wp:cNvGraphicFramePr/>
                                   <a:graphic xmlns:a="http://schemas.openxmlformats.org/drawingml/2006/main">
                                     <a:graphicData uri="http://schemas.openxmlformats.org/drawingml/2006/chart">
-                                      <c:chart xmlns:c="http://schemas.openxmlformats.org/drawingml/2006/chart" xmlns:r="http://schemas.openxmlformats.org/officeDocument/2006/relationships" r:id="rId5"/>
+                                      <c:chart xmlns:c="http://schemas.openxmlformats.org/drawingml/2006/chart" xmlns:r="http://schemas.openxmlformats.org/officeDocument/2006/relationships" r:id="rId6"/>
                                     </a:graphicData>
                                   </a:graphic>
                                 </wp:inline>
@@ -14268,7 +14385,7 @@
               </wp:anchor>
             </w:drawing>
           </mc:Choice>
-          <mc:Fallback>
+          <mc:Fallback xmlns:w16se="http://schemas.microsoft.com/office/word/2015/wordml/symex" xmlns:w16cid="http://schemas.microsoft.com/office/word/2016/wordml/cid" xmlns:w15="http://schemas.microsoft.com/office/word/2012/wordml" xmlns:am3d="http://schemas.microsoft.com/office/drawing/2017/model3d" xmlns:aink="http://schemas.microsoft.com/office/drawing/2016/ink" xmlns:cx8="http://schemas.microsoft.com/office/drawing/2016/5/14/chartex" xmlns:cx7="http://schemas.microsoft.com/office/drawing/2016/5/13/chartex" xmlns:cx6="http://schemas.microsoft.com/office/drawing/2016/5/12/chartex" xmlns:cx5="http://schemas.microsoft.com/office/drawing/2016/5/11/chartex" xmlns:cx4="http://schemas.microsoft.com/office/drawing/2016/5/10/chartex" xmlns:cx3="http://schemas.microsoft.com/office/drawing/2016/5/9/chartex" xmlns:cx2="http://schemas.microsoft.com/office/drawing/2015/10/21/chartex" xmlns:cx1="http://schemas.microsoft.com/office/drawing/2015/9/8/chartex" xmlns:cx="http://schemas.microsoft.com/office/drawing/2014/chartex">
             <w:pict>
               <v:shape w14:anchorId="160C52AD" id="_x0000_s1028" type="#_x0000_t202" style="position:absolute;left:0;text-align:left;margin-left:-19.2pt;margin-top:21.15pt;width:521.4pt;height:410.4pt;z-index:251659264;visibility:visible;mso-wrap-style:square;mso-width-percent:0;mso-height-percent:0;mso-wrap-distance-left:9pt;mso-wrap-distance-top:3.6pt;mso-wrap-distance-right:9pt;mso-wrap-distance-bottom:3.6pt;mso-position-horizontal:absolute;mso-position-horizontal-relative:margin;mso-position-vertical:absolute;mso-position-vertical-relative:text;mso-width-percent:0;mso-height-percent:0;mso-width-relative:margin;mso-height-relative:margin;v-text-anchor:top" o:gfxdata="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">
                 <v:textbox>
@@ -14298,7 +14415,7 @@
                             <wp:cNvGraphicFramePr/>
                             <a:graphic xmlns:a="http://schemas.openxmlformats.org/drawingml/2006/main">
                               <a:graphicData uri="http://schemas.openxmlformats.org/drawingml/2006/chart">
-                                <c:chart xmlns:c="http://schemas.openxmlformats.org/drawingml/2006/chart" xmlns:r="http://schemas.openxmlformats.org/officeDocument/2006/relationships" r:id="rId5"/>
+                                <c:chart xmlns:c="http://schemas.openxmlformats.org/drawingml/2006/chart" xmlns:r="http://schemas.openxmlformats.org/officeDocument/2006/relationships" r:id="rId7"/>
                               </a:graphicData>
                             </a:graphic>
                           </wp:inline>
@@ -14483,7 +14600,21 @@
         <w:rPr>
           <w:lang w:val="nl-NL"/>
         </w:rPr>
-        <w:t xml:space="preserve"> Buiten dat de afbeeldingen veel sneller worden omgezet naar grayscale, worden de gegenereerde afbeeldingen veel dichter richting het gemiddelde getrokken.</w:t>
+        <w:t xml:space="preserve"> Buiten dat de afbeeldingen veel sneller worden omgezet naar </w:t>
+      </w:r>
+      <w:proofErr w:type="spellStart"/>
+      <w:r>
+        <w:rPr>
+          <w:lang w:val="nl-NL"/>
+        </w:rPr>
+        <w:t>grayscale</w:t>
+      </w:r>
+      <w:proofErr w:type="spellEnd"/>
+      <w:r>
+        <w:rPr>
+          <w:lang w:val="nl-NL"/>
+        </w:rPr>
+        <w:t>, worden de gegenereerde afbeeldingen veel dichter richting het gemiddelde getrokken.</w:t>
       </w:r>
       <w:r>
         <w:rPr>
@@ -14500,13 +14631,17 @@
     </w:p>
     <w:p>
       <w:pPr>
+        <w:jc w:val="left"/>
         <w:rPr>
           <w:lang w:val="nl-NL"/>
         </w:rPr>
       </w:pPr>
+      <w:bookmarkStart w:id="0" w:name="_GoBack"/>
+      <w:bookmarkEnd w:id="0"/>
     </w:p>
     <w:p>
       <w:pPr>
+        <w:jc w:val="left"/>
         <w:rPr>
           <w:lang w:val="nl-NL"/>
         </w:rPr>
@@ -14515,7 +14650,6 @@
         <w:rPr>
           <w:lang w:val="nl-NL"/>
         </w:rPr>
-        <w:lastRenderedPageBreak/>
         <w:t>Gelukkig is dit niet het geval (Zie Bron 1.1).</w:t>
       </w:r>
       <w:r>
@@ -14578,23 +14712,8 @@
     </w:p>
     <w:p>
       <w:pPr>
+        <w:jc w:val="left"/>
         <w:rPr>
-          <w:color w:val="808080" w:themeColor="background1" w:themeShade="80"/>
-          <w:lang w:val="nl-NL"/>
-        </w:rPr>
-      </w:pPr>
-      <w:r>
-        <w:rPr>
-          <w:color w:val="808080" w:themeColor="background1" w:themeShade="80"/>
-          <w:lang w:val="nl-NL"/>
-        </w:rPr>
-        <w:t>Geef aan welke conclusie kan worden getrokken uit de verwerking van de meetresultaten.</w:t>
-      </w:r>
-    </w:p>
-    <w:p>
-      <w:pPr>
-        <w:rPr>
-          <w:color w:val="808080" w:themeColor="background1" w:themeShade="80"/>
           <w:lang w:val="nl-NL"/>
         </w:rPr>
       </w:pPr>
@@ -14602,19 +14721,61 @@
         <w:rPr>
           <w:lang w:val="nl-NL"/>
         </w:rPr>
-        <w:t>De conclusie die hieruit getrokken kan worden is dat onze implementatie sneller is dan de gegeven implementatie. Daarbij is de kwaliteit van de foto’s voor het herkennen van gezichten is bij onze implementatie vergeleken met de gegeven implementatie redelijk gelijk. Bij de meeste gevallen is het resultaat hetzelfde en in sommige gevallen iets beter</w:t>
+        <w:t>Met de verwerking van de resultaten is gebleken dat de Student implementatie een stuk sneller is dan de Default implementatie</w:t>
       </w:r>
       <w:r>
         <w:rPr>
           <w:lang w:val="nl-NL"/>
         </w:rPr>
-        <w:t xml:space="preserve"> maar ook slechter</w:t>
+        <w:t>, met een gemiddelde van 75% sneller</w:t>
       </w:r>
       <w:r>
         <w:rPr>
           <w:lang w:val="nl-NL"/>
         </w:rPr>
-        <w:t>. Ook zijn in beide gevallen geen enkele van de niet-gezichten als een gezicht herkend.</w:t>
+        <w:t xml:space="preserve">. </w:t>
+      </w:r>
+      <w:r>
+        <w:rPr>
+          <w:lang w:val="nl-NL"/>
+        </w:rPr>
+        <w:t xml:space="preserve">Al is de snelheid wel het doel, is de accuraatheid ook iets wat zo min mogelijk </w:t>
+      </w:r>
+      <w:r>
+        <w:rPr>
+          <w:lang w:val="nl-NL"/>
+        </w:rPr>
+        <w:t xml:space="preserve">verloren </w:t>
+      </w:r>
+      <w:r>
+        <w:rPr>
+          <w:lang w:val="nl-NL"/>
+        </w:rPr>
+        <w:t xml:space="preserve">moest worden wat ook </w:t>
+      </w:r>
+      <w:r>
+        <w:rPr>
+          <w:lang w:val="nl-NL"/>
+        </w:rPr>
+        <w:t>onderzocht is</w:t>
+      </w:r>
+      <w:r>
+        <w:rPr>
+          <w:lang w:val="nl-NL"/>
+        </w:rPr>
+        <w:t xml:space="preserve">. </w:t>
+      </w:r>
+      <w:r>
+        <w:rPr>
+          <w:lang w:val="nl-NL"/>
+        </w:rPr>
+        <w:t>Met de aanzienlijke snelheidsverbetering is de accuraatheid grotendeels gelijk gebleven.(Zie Bron 1.1)</w:t>
+      </w:r>
+      <w:r>
+        <w:rPr>
+          <w:lang w:val="nl-NL"/>
+        </w:rPr>
+        <w:t xml:space="preserve"> </w:t>
       </w:r>
     </w:p>
     <w:p>
@@ -14646,21 +14807,7 @@
     </w:p>
     <w:p>
       <w:pPr>
-        <w:rPr>
-          <w:color w:val="808080" w:themeColor="background1" w:themeShade="80"/>
-          <w:lang w:val="nl-NL"/>
-        </w:rPr>
-      </w:pPr>
-      <w:r>
-        <w:rPr>
-          <w:color w:val="808080" w:themeColor="background1" w:themeShade="80"/>
-          <w:lang w:val="nl-NL"/>
-        </w:rPr>
-        <w:t>Leg een verband tussen de getrokken conclusie en het doel van het experiment (en de hypothese). Ga daarbij ook in op bijvoorbeeld de meetonzekerheid als gevolg van de gebruikte meetmethoden of eventuele meetfouten.</w:t>
-      </w:r>
-    </w:p>
-    <w:p>
-      <w:pPr>
+        <w:jc w:val="left"/>
         <w:rPr>
           <w:lang w:val="nl-NL"/>
         </w:rPr>
@@ -14669,7 +14816,103 @@
         <w:rPr>
           <w:lang w:val="nl-NL"/>
         </w:rPr>
-        <w:t xml:space="preserve">Zoals bij onze conclusie is onze oplossing sneller dan die geleverd van school wat overeen komt het doel en hypothese van dit meetrapport. Er waren problemen met het meten van de snelheid. De resultaten werden bij een klein deel beïnvloed door andere factoren zoals </w:t>
+        <w:t xml:space="preserve">Zoals bij </w:t>
+      </w:r>
+      <w:r>
+        <w:rPr>
+          <w:lang w:val="nl-NL"/>
+        </w:rPr>
+        <w:t>de</w:t>
+      </w:r>
+      <w:r>
+        <w:rPr>
+          <w:lang w:val="nl-NL"/>
+        </w:rPr>
+        <w:t xml:space="preserve"> conclusie is </w:t>
+      </w:r>
+      <w:r>
+        <w:rPr>
+          <w:lang w:val="nl-NL"/>
+        </w:rPr>
+        <w:t>Student</w:t>
+      </w:r>
+      <w:r>
+        <w:rPr>
+          <w:lang w:val="nl-NL"/>
+        </w:rPr>
+        <w:t xml:space="preserve"> </w:t>
+      </w:r>
+      <w:r>
+        <w:rPr>
+          <w:lang w:val="nl-NL"/>
+        </w:rPr>
+        <w:t>implementatie</w:t>
+      </w:r>
+      <w:r>
+        <w:rPr>
+          <w:lang w:val="nl-NL"/>
+        </w:rPr>
+        <w:t xml:space="preserve"> sne</w:t>
+      </w:r>
+      <w:r>
+        <w:rPr>
+          <w:lang w:val="nl-NL"/>
+        </w:rPr>
+        <w:t>ller dan de Default implementatie</w:t>
+      </w:r>
+      <w:r>
+        <w:rPr>
+          <w:lang w:val="nl-NL"/>
+        </w:rPr>
+        <w:t xml:space="preserve"> wat overeen komt het doel en hypothese van dit meetrapport. Er waren problemen met het meten van de snelheid. De resultaten werden bij een klein deel beïnvloed door andere factoren</w:t>
+      </w:r>
+      <w:r>
+        <w:rPr>
+          <w:lang w:val="nl-NL"/>
+        </w:rPr>
+        <w:t>. Deze factoren zorgden</w:t>
+      </w:r>
+      <w:r>
+        <w:rPr>
+          <w:lang w:val="nl-NL"/>
+        </w:rPr>
+        <w:t xml:space="preserve"> </w:t>
+      </w:r>
+      <w:r>
+        <w:rPr>
+          <w:lang w:val="nl-NL"/>
+        </w:rPr>
+        <w:t xml:space="preserve">bij sommige resultaten </w:t>
+      </w:r>
+      <w:r>
+        <w:rPr>
+          <w:lang w:val="nl-NL"/>
+        </w:rPr>
+        <w:t xml:space="preserve">voor </w:t>
+      </w:r>
+      <w:r>
+        <w:rPr>
+          <w:lang w:val="nl-NL"/>
+        </w:rPr>
+        <w:t xml:space="preserve">uitschieters die niet te maken hebben met wat </w:t>
+      </w:r>
+      <w:r>
+        <w:rPr>
+          <w:lang w:val="nl-NL"/>
+        </w:rPr>
+        <w:t>er gemeten werd</w:t>
+      </w:r>
+      <w:r>
+        <w:rPr>
+          <w:lang w:val="nl-NL"/>
+        </w:rPr>
+        <w:t>. We vermoeden dat deze door</w:t>
+      </w:r>
+      <w:r>
+        <w:rPr>
+          <w:lang w:val="nl-NL"/>
+        </w:rPr>
+        <w:t xml:space="preserve"> </w:t>
       </w:r>
       <w:r>
         <w:rPr>
@@ -14683,6 +14926,7 @@
         </w:rPr>
         <w:t xml:space="preserve">indows </w:t>
       </w:r>
+      <w:proofErr w:type="spellStart"/>
       <w:r>
         <w:rPr>
           <w:lang w:val="nl-NL"/>
@@ -14693,10 +14937,95 @@
         <w:rPr>
           <w:lang w:val="nl-NL"/>
         </w:rPr>
-        <w:t>heduler en andere achtergrondprogramma’s waardoor je bij sommige resultaten uitschieters kreeg die niet te maken hebben met wat we probeerden te meten. Omdat we dit al van te voren hadden verwacht maar op een stuk mindere mate hebben we deze test een hoop keren laten lopen per foto en hiervan het gemiddelde en standaarddeviatie genomen.</w:t>
+        <w:t>heduler</w:t>
       </w:r>
-      <w:bookmarkStart w:id="0" w:name="_GoBack"/>
-      <w:bookmarkEnd w:id="0"/>
+      <w:proofErr w:type="spellEnd"/>
+      <w:r>
+        <w:rPr>
+          <w:lang w:val="nl-NL"/>
+        </w:rPr>
+        <w:t xml:space="preserve"> en andere </w:t>
+      </w:r>
+      <w:r>
+        <w:rPr>
+          <w:lang w:val="nl-NL"/>
+        </w:rPr>
+        <w:t>achtergrondprogramma</w:t>
+      </w:r>
+      <w:r>
+        <w:rPr>
+          <w:lang w:val="nl-NL"/>
+        </w:rPr>
+        <w:t>’</w:t>
+      </w:r>
+      <w:r>
+        <w:rPr>
+          <w:lang w:val="nl-NL"/>
+        </w:rPr>
+        <w:t xml:space="preserve">s </w:t>
+      </w:r>
+      <w:r>
+        <w:rPr>
+          <w:lang w:val="nl-NL"/>
+        </w:rPr>
+        <w:t xml:space="preserve"> komt.</w:t>
+      </w:r>
+      <w:r>
+        <w:rPr>
+          <w:lang w:val="nl-NL"/>
+        </w:rPr>
+        <w:t xml:space="preserve"> Omdat dit al van te voren </w:t>
+      </w:r>
+      <w:r>
+        <w:rPr>
+          <w:lang w:val="nl-NL"/>
+        </w:rPr>
+        <w:t>was</w:t>
+      </w:r>
+      <w:r>
+        <w:rPr>
+          <w:lang w:val="nl-NL"/>
+        </w:rPr>
+        <w:t xml:space="preserve"> verwacht maar op een stuk mindere mate hebben we deze test </w:t>
+      </w:r>
+      <w:r>
+        <w:rPr>
+          <w:lang w:val="nl-NL"/>
+        </w:rPr>
+        <w:t>1000 keer</w:t>
+      </w:r>
+      <w:r>
+        <w:rPr>
+          <w:lang w:val="nl-NL"/>
+        </w:rPr>
+        <w:t xml:space="preserve"> per foto</w:t>
+      </w:r>
+      <w:r>
+        <w:rPr>
+          <w:lang w:val="nl-NL"/>
+        </w:rPr>
+        <w:t xml:space="preserve"> gedaan</w:t>
+      </w:r>
+      <w:r>
+        <w:rPr>
+          <w:lang w:val="nl-NL"/>
+        </w:rPr>
+        <w:t xml:space="preserve"> en hiervan het gemiddelde en standaarddeviatie genomen.</w:t>
+      </w:r>
+    </w:p>
+    <w:p>
+      <w:pPr>
+        <w:rPr>
+          <w:lang w:val="nl-NL"/>
+        </w:rPr>
+      </w:pPr>
+    </w:p>
+    <w:p>
+      <w:pPr>
+        <w:rPr>
+          <w:lang w:val="nl-NL"/>
+        </w:rPr>
+      </w:pPr>
     </w:p>
     <w:p>
       <w:pPr>
@@ -14716,8 +15045,8 @@
 </file>
 
 <file path=word/numbering.xml><?xml version="1.0" encoding="utf-8"?>
-<w:numbering xmlns:wpc="http://schemas.microsoft.com/office/word/2010/wordprocessingCanvas" xmlns:cx="http://schemas.microsoft.com/office/drawing/2014/chartex" xmlns:cx1="http://schemas.microsoft.com/office/drawing/2015/9/8/chartex" xmlns:cx2="http://schemas.microsoft.com/office/drawing/2015/10/21/chartex" xmlns:cx3="http://schemas.microsoft.com/office/drawing/2016/5/9/chartex" xmlns:cx4="http://schemas.microsoft.com/office/drawing/2016/5/10/chartex" xmlns:cx5="http://schemas.microsoft.com/office/drawing/2016/5/11/chartex" xmlns:cx6="http://schemas.microsoft.com/office/drawing/2016/5/12/chartex" xmlns:cx7="http://schemas.microsoft.com/office/drawing/2016/5/13/chartex" xmlns:cx8="http://schemas.microsoft.com/office/drawing/2016/5/14/chartex" xmlns:mc="http://schemas.openxmlformats.org/markup-compatibility/2006" xmlns:aink="http://schemas.microsoft.com/office/drawing/2016/ink" xmlns:am3d="http://schemas.microsoft.com/office/drawing/2017/model3d" xmlns:o="urn:schemas-microsoft-com:office:office" xmlns:r="http://schemas.openxmlformats.org/officeDocument/2006/relationships" xmlns:m="http://schemas.openxmlformats.org/officeDocument/2006/math" xmlns:v="urn:schemas-microsoft-com:vml" xmlns:wp14="http://schemas.microsoft.com/office/word/2010/wordprocessingDrawing" xmlns:wp="http://schemas.openxmlformats.org/drawingml/2006/wordprocessingDrawing" xmlns:w10="urn:schemas-microsoft-com:office:word" xmlns:w="http://schemas.openxmlformats.org/wordprocessingml/2006/main" xmlns:w14="http://schemas.microsoft.com/office/word/2010/wordml" xmlns:w15="http://schemas.microsoft.com/office/word/2012/wordml" xmlns:w16cid="http://schemas.microsoft.com/office/word/2016/wordml/cid" xmlns:w16se="http://schemas.microsoft.com/office/word/2015/wordml/symex" xmlns:wpg="http://schemas.microsoft.com/office/word/2010/wordprocessingGroup" xmlns:wpi="http://schemas.microsoft.com/office/word/2010/wordprocessingInk" xmlns:wne="http://schemas.microsoft.com/office/word/2006/wordml" xmlns:wps="http://schemas.microsoft.com/office/word/2010/wordprocessingShape" mc:Ignorable="w14 w15 w16se w16cid wp14">
-  <w:abstractNum w:abstractNumId="0" w15:restartNumberingAfterBreak="0">
+<w:numbering xmlns:wpc="http://schemas.microsoft.com/office/word/2010/wordprocessingCanvas" xmlns:mc="http://schemas.openxmlformats.org/markup-compatibility/2006" xmlns:o="urn:schemas-microsoft-com:office:office" xmlns:r="http://schemas.openxmlformats.org/officeDocument/2006/relationships" xmlns:m="http://schemas.openxmlformats.org/officeDocument/2006/math" xmlns:v="urn:schemas-microsoft-com:vml" xmlns:wp14="http://schemas.microsoft.com/office/word/2010/wordprocessingDrawing" xmlns:wp="http://schemas.openxmlformats.org/drawingml/2006/wordprocessingDrawing" xmlns:w10="urn:schemas-microsoft-com:office:word" xmlns:w="http://schemas.openxmlformats.org/wordprocessingml/2006/main" xmlns:w14="http://schemas.microsoft.com/office/word/2010/wordml" xmlns:wpg="http://schemas.microsoft.com/office/word/2010/wordprocessingGroup" xmlns:wpi="http://schemas.microsoft.com/office/word/2010/wordprocessingInk" xmlns:wne="http://schemas.microsoft.com/office/word/2006/wordml" xmlns:wps="http://schemas.microsoft.com/office/word/2010/wordprocessingShape" mc:Ignorable="w14 wp14">
+  <w:abstractNum w:abstractNumId="0">
     <w:nsid w:val="268858BF"/>
     <w:multiLevelType w:val="multilevel"/>
     <w:tmpl w:val="110C3B44"/>
@@ -14845,7 +15174,7 @@
 </file>
 
 <file path=word/styles.xml><?xml version="1.0" encoding="utf-8"?>
-<w:styles xmlns:mc="http://schemas.openxmlformats.org/markup-compatibility/2006" xmlns:r="http://schemas.openxmlformats.org/officeDocument/2006/relationships" xmlns:w="http://schemas.openxmlformats.org/wordprocessingml/2006/main" xmlns:w14="http://schemas.microsoft.com/office/word/2010/wordml" xmlns:w15="http://schemas.microsoft.com/office/word/2012/wordml" xmlns:w16cid="http://schemas.microsoft.com/office/word/2016/wordml/cid" xmlns:w16se="http://schemas.microsoft.com/office/word/2015/wordml/symex" mc:Ignorable="w14 w15 w16se w16cid">
+<w:styles xmlns:mc="http://schemas.openxmlformats.org/markup-compatibility/2006" xmlns:r="http://schemas.openxmlformats.org/officeDocument/2006/relationships" xmlns:w="http://schemas.openxmlformats.org/wordprocessingml/2006/main" xmlns:w14="http://schemas.microsoft.com/office/word/2010/wordml" mc:Ignorable="w14">
   <w:docDefaults>
     <w:rPrDefault>
       <w:rPr>
@@ -14861,383 +15190,144 @@
       </w:pPr>
     </w:pPrDefault>
   </w:docDefaults>
-  <w:latentStyles w:defLockedState="0" w:defUIPriority="99" w:defSemiHidden="0" w:defUnhideWhenUsed="0" w:defQFormat="0" w:count="376">
-    <w:lsdException w:name="Normal" w:uiPriority="0" w:qFormat="1"/>
-    <w:lsdException w:name="heading 1" w:uiPriority="9" w:qFormat="1"/>
-    <w:lsdException w:name="heading 2" w:semiHidden="1" w:uiPriority="9" w:unhideWhenUsed="1" w:qFormat="1"/>
-    <w:lsdException w:name="heading 3" w:semiHidden="1" w:uiPriority="9" w:unhideWhenUsed="1" w:qFormat="1"/>
-    <w:lsdException w:name="heading 4" w:semiHidden="1" w:uiPriority="9" w:unhideWhenUsed="1" w:qFormat="1"/>
-    <w:lsdException w:name="heading 5" w:semiHidden="1" w:uiPriority="9" w:unhideWhenUsed="1" w:qFormat="1"/>
-    <w:lsdException w:name="heading 6" w:semiHidden="1" w:uiPriority="9" w:unhideWhenUsed="1" w:qFormat="1"/>
-    <w:lsdException w:name="heading 7" w:semiHidden="1" w:uiPriority="9" w:unhideWhenUsed="1" w:qFormat="1"/>
-    <w:lsdException w:name="heading 8" w:semiHidden="1" w:uiPriority="9" w:unhideWhenUsed="1" w:qFormat="1"/>
-    <w:lsdException w:name="heading 9" w:semiHidden="1" w:uiPriority="9" w:unhideWhenUsed="1" w:qFormat="1"/>
-    <w:lsdException w:name="index 1" w:semiHidden="1" w:unhideWhenUsed="1"/>
-    <w:lsdException w:name="index 2" w:semiHidden="1" w:unhideWhenUsed="1"/>
-    <w:lsdException w:name="index 3" w:semiHidden="1" w:unhideWhenUsed="1"/>
-    <w:lsdException w:name="index 4" w:semiHidden="1" w:unhideWhenUsed="1"/>
-    <w:lsdException w:name="index 5" w:semiHidden="1" w:unhideWhenUsed="1"/>
-    <w:lsdException w:name="index 6" w:semiHidden="1" w:unhideWhenUsed="1"/>
-    <w:lsdException w:name="index 7" w:semiHidden="1" w:unhideWhenUsed="1"/>
-    <w:lsdException w:name="index 8" w:semiHidden="1" w:unhideWhenUsed="1"/>
-    <w:lsdException w:name="index 9" w:semiHidden="1" w:unhideWhenUsed="1"/>
-    <w:lsdException w:name="toc 1" w:semiHidden="1" w:uiPriority="39" w:unhideWhenUsed="1"/>
-    <w:lsdException w:name="toc 2" w:semiHidden="1" w:uiPriority="39" w:unhideWhenUsed="1"/>
-    <w:lsdException w:name="toc 3" w:semiHidden="1" w:uiPriority="39" w:unhideWhenUsed="1"/>
-    <w:lsdException w:name="toc 4" w:semiHidden="1" w:uiPriority="39" w:unhideWhenUsed="1"/>
-    <w:lsdException w:name="toc 5" w:semiHidden="1" w:uiPriority="39" w:unhideWhenUsed="1"/>
-    <w:lsdException w:name="toc 6" w:semiHidden="1" w:uiPriority="39" w:unhideWhenUsed="1"/>
-    <w:lsdException w:name="toc 7" w:semiHidden="1" w:uiPriority="39" w:unhideWhenUsed="1"/>
-    <w:lsdException w:name="toc 8" w:semiHidden="1" w:uiPriority="39" w:unhideWhenUsed="1"/>
-    <w:lsdException w:name="toc 9" w:semiHidden="1" w:uiPriority="39" w:unhideWhenUsed="1"/>
-    <w:lsdException w:name="Normal Indent" w:semiHidden="1" w:unhideWhenUsed="1"/>
-    <w:lsdException w:name="footnote text" w:semiHidden="1" w:unhideWhenUsed="1"/>
-    <w:lsdException w:name="annotation text" w:semiHidden="1" w:unhideWhenUsed="1"/>
-    <w:lsdException w:name="header" w:semiHidden="1" w:unhideWhenUsed="1"/>
-    <w:lsdException w:name="footer" w:semiHidden="1" w:unhideWhenUsed="1"/>
-    <w:lsdException w:name="index heading" w:semiHidden="1" w:unhideWhenUsed="1"/>
-    <w:lsdException w:name="caption" w:semiHidden="1" w:uiPriority="35" w:unhideWhenUsed="1" w:qFormat="1"/>
-    <w:lsdException w:name="table of figures" w:semiHidden="1" w:unhideWhenUsed="1"/>
-    <w:lsdException w:name="envelope address" w:semiHidden="1" w:unhideWhenUsed="1"/>
-    <w:lsdException w:name="envelope return" w:semiHidden="1" w:unhideWhenUsed="1"/>
-    <w:lsdException w:name="footnote reference" w:semiHidden="1" w:unhideWhenUsed="1"/>
-    <w:lsdException w:name="annotation reference" w:semiHidden="1" w:unhideWhenUsed="1"/>
-    <w:lsdException w:name="line number" w:semiHidden="1" w:unhideWhenUsed="1"/>
-    <w:lsdException w:name="page number" w:semiHidden="1" w:unhideWhenUsed="1"/>
-    <w:lsdException w:name="endnote reference" w:semiHidden="1" w:unhideWhenUsed="1"/>
-    <w:lsdException w:name="endnote text" w:semiHidden="1" w:unhideWhenUsed="1"/>
-    <w:lsdException w:name="table of authorities" w:semiHidden="1" w:unhideWhenUsed="1"/>
-    <w:lsdException w:name="macro" w:semiHidden="1" w:unhideWhenUsed="1"/>
-    <w:lsdException w:name="toa heading" w:semiHidden="1" w:unhideWhenUsed="1"/>
-    <w:lsdException w:name="List" w:semiHidden="1" w:unhideWhenUsed="1"/>
-    <w:lsdException w:name="List Bullet" w:semiHidden="1" w:unhideWhenUsed="1"/>
-    <w:lsdException w:name="List Number" w:semiHidden="1" w:unhideWhenUsed="1"/>
-    <w:lsdException w:name="List 2" w:semiHidden="1" w:unhideWhenUsed="1"/>
-    <w:lsdException w:name="List 3" w:semiHidden="1" w:unhideWhenUsed="1"/>
-    <w:lsdException w:name="List 4" w:semiHidden="1" w:unhideWhenUsed="1"/>
-    <w:lsdException w:name="List 5" w:semiHidden="1" w:unhideWhenUsed="1"/>
-    <w:lsdException w:name="List Bullet 2" w:semiHidden="1" w:unhideWhenUsed="1"/>
-    <w:lsdException w:name="List Bullet 3" w:semiHidden="1" w:unhideWhenUsed="1"/>
-    <w:lsdException w:name="List Bullet 4" w:semiHidden="1" w:unhideWhenUsed="1"/>
-    <w:lsdException w:name="List Bullet 5" w:semiHidden="1" w:unhideWhenUsed="1"/>
-    <w:lsdException w:name="List Number 2" w:semiHidden="1" w:unhideWhenUsed="1"/>
-    <w:lsdException w:name="List Number 3" w:semiHidden="1" w:unhideWhenUsed="1"/>
-    <w:lsdException w:name="List Number 4" w:semiHidden="1" w:unhideWhenUsed="1"/>
-    <w:lsdException w:name="List Number 5" w:semiHidden="1" w:unhideWhenUsed="1"/>
-    <w:lsdException w:name="Title" w:uiPriority="10" w:qFormat="1"/>
-    <w:lsdException w:name="Closing" w:semiHidden="1" w:unhideWhenUsed="1"/>
-    <w:lsdException w:name="Signature" w:semiHidden="1" w:unhideWhenUsed="1"/>
-    <w:lsdException w:name="Default Paragraph Font" w:semiHidden="1" w:uiPriority="1" w:unhideWhenUsed="1"/>
-    <w:lsdException w:name="Body Text" w:semiHidden="1" w:unhideWhenUsed="1"/>
-    <w:lsdException w:name="Body Text Indent" w:semiHidden="1" w:unhideWhenUsed="1"/>
-    <w:lsdException w:name="List Continue" w:semiHidden="1" w:unhideWhenUsed="1"/>
-    <w:lsdException w:name="List Continue 2" w:semiHidden="1" w:unhideWhenUsed="1"/>
-    <w:lsdException w:name="List Continue 3" w:semiHidden="1" w:unhideWhenUsed="1"/>
-    <w:lsdException w:name="List Continue 4" w:semiHidden="1" w:unhideWhenUsed="1"/>
-    <w:lsdException w:name="List Continue 5" w:semiHidden="1" w:unhideWhenUsed="1"/>
-    <w:lsdException w:name="Message Header" w:semiHidden="1" w:unhideWhenUsed="1"/>
-    <w:lsdException w:name="Subtitle" w:uiPriority="11" w:qFormat="1"/>
-    <w:lsdException w:name="Salutation" w:semiHidden="1" w:unhideWhenUsed="1"/>
-    <w:lsdException w:name="Date" w:semiHidden="1" w:unhideWhenUsed="1"/>
-    <w:lsdException w:name="Body Text First Indent" w:semiHidden="1" w:unhideWhenUsed="1"/>
-    <w:lsdException w:name="Body Text First Indent 2" w:semiHidden="1" w:unhideWhenUsed="1"/>
-    <w:lsdException w:name="Note Heading" w:semiHidden="1" w:unhideWhenUsed="1"/>
-    <w:lsdException w:name="Body Text 2" w:semiHidden="1" w:unhideWhenUsed="1"/>
-    <w:lsdException w:name="Body Text 3" w:semiHidden="1" w:unhideWhenUsed="1"/>
-    <w:lsdException w:name="Body Text Indent 2" w:semiHidden="1" w:unhideWhenUsed="1"/>
-    <w:lsdException w:name="Body Text Indent 3" w:semiHidden="1" w:unhideWhenUsed="1"/>
-    <w:lsdException w:name="Block Text" w:semiHidden="1" w:unhideWhenUsed="1"/>
-    <w:lsdException w:name="Hyperlink" w:semiHidden="1" w:unhideWhenUsed="1"/>
-    <w:lsdException w:name="FollowedHyperlink" w:semiHidden="1" w:unhideWhenUsed="1"/>
-    <w:lsdException w:name="Strong" w:uiPriority="22" w:qFormat="1"/>
-    <w:lsdException w:name="Emphasis" w:uiPriority="20" w:qFormat="1"/>
-    <w:lsdException w:name="Document Map" w:semiHidden="1" w:unhideWhenUsed="1"/>
-    <w:lsdException w:name="Plain Text" w:semiHidden="1" w:unhideWhenUsed="1"/>
-    <w:lsdException w:name="E-mail Signature" w:semiHidden="1" w:unhideWhenUsed="1"/>
-    <w:lsdException w:name="HTML Top of Form" w:semiHidden="1" w:unhideWhenUsed="1"/>
-    <w:lsdException w:name="HTML Bottom of Form" w:semiHidden="1" w:unhideWhenUsed="1"/>
-    <w:lsdException w:name="Normal (Web)" w:semiHidden="1" w:unhideWhenUsed="1"/>
-    <w:lsdException w:name="HTML Acronym" w:semiHidden="1" w:unhideWhenUsed="1"/>
-    <w:lsdException w:name="HTML Address" w:semiHidden="1" w:unhideWhenUsed="1"/>
-    <w:lsdException w:name="HTML Cite" w:semiHidden="1" w:unhideWhenUsed="1"/>
-    <w:lsdException w:name="HTML Code" w:semiHidden="1" w:unhideWhenUsed="1"/>
-    <w:lsdException w:name="HTML Definition" w:semiHidden="1" w:unhideWhenUsed="1"/>
-    <w:lsdException w:name="HTML Keyboard" w:semiHidden="1" w:unhideWhenUsed="1"/>
-    <w:lsdException w:name="HTML Preformatted" w:semiHidden="1" w:unhideWhenUsed="1"/>
-    <w:lsdException w:name="HTML Sample" w:semiHidden="1" w:unhideWhenUsed="1"/>
-    <w:lsdException w:name="HTML Typewriter" w:semiHidden="1" w:unhideWhenUsed="1"/>
-    <w:lsdException w:name="HTML Variable" w:semiHidden="1" w:unhideWhenUsed="1"/>
-    <w:lsdException w:name="Normal Table" w:semiHidden="1" w:unhideWhenUsed="1"/>
-    <w:lsdException w:name="annotation subject" w:semiHidden="1" w:unhideWhenUsed="1"/>
-    <w:lsdException w:name="No List" w:semiHidden="1" w:unhideWhenUsed="1"/>
-    <w:lsdException w:name="Outline List 1" w:semiHidden="1" w:unhideWhenUsed="1"/>
-    <w:lsdException w:name="Outline List 2" w:semiHidden="1" w:unhideWhenUsed="1"/>
-    <w:lsdException w:name="Outline List 3" w:semiHidden="1" w:unhideWhenUsed="1"/>
-    <w:lsdException w:name="Table Simple 1" w:semiHidden="1" w:unhideWhenUsed="1"/>
-    <w:lsdException w:name="Table Simple 2" w:semiHidden="1" w:unhideWhenUsed="1"/>
-    <w:lsdException w:name="Table Simple 3" w:semiHidden="1" w:unhideWhenUsed="1"/>
-    <w:lsdException w:name="Table Classic 1" w:semiHidden="1" w:unhideWhenUsed="1"/>
-    <w:lsdException w:name="Table Classic 2" w:semiHidden="1" w:unhideWhenUsed="1"/>
-    <w:lsdException w:name="Table Classic 3" w:semiHidden="1" w:unhideWhenUsed="1"/>
-    <w:lsdException w:name="Table Classic 4" w:semiHidden="1" w:unhideWhenUsed="1"/>
-    <w:lsdException w:name="Table Colorful 1" w:semiHidden="1" w:unhideWhenUsed="1"/>
-    <w:lsdException w:name="Table Colorful 2" w:semiHidden="1" w:unhideWhenUsed="1"/>
-    <w:lsdException w:name="Table Colorful 3" w:semiHidden="1" w:unhideWhenUsed="1"/>
-    <w:lsdException w:name="Table Columns 1" w:semiHidden="1" w:unhideWhenUsed="1"/>
-    <w:lsdException w:name="Table Columns 2" w:semiHidden="1" w:unhideWhenUsed="1"/>
-    <w:lsdException w:name="Table Columns 3" w:semiHidden="1" w:unhideWhenUsed="1"/>
-    <w:lsdException w:name="Table Columns 4" w:semiHidden="1" w:unhideWhenUsed="1"/>
-    <w:lsdException w:name="Table Columns 5" w:semiHidden="1" w:unhideWhenUsed="1"/>
-    <w:lsdException w:name="Table Grid 1" w:semiHidden="1" w:unhideWhenUsed="1"/>
-    <w:lsdException w:name="Table Grid 2" w:semiHidden="1" w:unhideWhenUsed="1"/>
-    <w:lsdException w:name="Table Grid 3" w:semiHidden="1" w:unhideWhenUsed="1"/>
-    <w:lsdException w:name="Table Grid 4" w:semiHidden="1" w:unhideWhenUsed="1"/>
-    <w:lsdException w:name="Table Grid 5" w:semiHidden="1" w:unhideWhenUsed="1"/>
-    <w:lsdException w:name="Table Grid 6" w:semiHidden="1" w:unhideWhenUsed="1"/>
-    <w:lsdException w:name="Table Grid 7" w:semiHidden="1" w:unhideWhenUsed="1"/>
-    <w:lsdException w:name="Table Grid 8" w:semiHidden="1" w:unhideWhenUsed="1"/>
-    <w:lsdException w:name="Table List 1" w:semiHidden="1" w:unhideWhenUsed="1"/>
-    <w:lsdException w:name="Table List 2" w:semiHidden="1" w:unhideWhenUsed="1"/>
-    <w:lsdException w:name="Table List 3" w:semiHidden="1" w:unhideWhenUsed="1"/>
-    <w:lsdException w:name="Table List 4" w:semiHidden="1" w:unhideWhenUsed="1"/>
-    <w:lsdException w:name="Table List 5" w:semiHidden="1" w:unhideWhenUsed="1"/>
-    <w:lsdException w:name="Table List 6" w:semiHidden="1" w:unhideWhenUsed="1"/>
-    <w:lsdException w:name="Table List 7" w:semiHidden="1" w:unhideWhenUsed="1"/>
-    <w:lsdException w:name="Table List 8" w:semiHidden="1" w:unhideWhenUsed="1"/>
-    <w:lsdException w:name="Table 3D effects 1" w:semiHidden="1" w:unhideWhenUsed="1"/>
-    <w:lsdException w:name="Table 3D effects 2" w:semiHidden="1" w:unhideWhenUsed="1"/>
-    <w:lsdException w:name="Table 3D effects 3" w:semiHidden="1" w:unhideWhenUsed="1"/>
-    <w:lsdException w:name="Table Contemporary" w:semiHidden="1" w:unhideWhenUsed="1"/>
-    <w:lsdException w:name="Table Elegant" w:semiHidden="1" w:unhideWhenUsed="1"/>
-    <w:lsdException w:name="Table Professional" w:semiHidden="1" w:unhideWhenUsed="1"/>
-    <w:lsdException w:name="Table Subtle 1" w:semiHidden="1" w:unhideWhenUsed="1"/>
-    <w:lsdException w:name="Table Subtle 2" w:semiHidden="1" w:unhideWhenUsed="1"/>
-    <w:lsdException w:name="Table Web 1" w:semiHidden="1" w:unhideWhenUsed="1"/>
-    <w:lsdException w:name="Table Web 2" w:semiHidden="1" w:unhideWhenUsed="1"/>
-    <w:lsdException w:name="Table Web 3" w:semiHidden="1" w:unhideWhenUsed="1"/>
-    <w:lsdException w:name="Balloon Text" w:semiHidden="1" w:unhideWhenUsed="1"/>
-    <w:lsdException w:name="Table Grid" w:uiPriority="59"/>
-    <w:lsdException w:name="Table Theme" w:semiHidden="1" w:unhideWhenUsed="1"/>
-    <w:lsdException w:name="Placeholder Text" w:semiHidden="1"/>
-    <w:lsdException w:name="No Spacing" w:uiPriority="1" w:qFormat="1"/>
-    <w:lsdException w:name="Light Shading" w:uiPriority="60"/>
-    <w:lsdException w:name="Light List" w:uiPriority="61"/>
-    <w:lsdException w:name="Light Grid" w:uiPriority="62"/>
-    <w:lsdException w:name="Medium Shading 1" w:uiPriority="63"/>
-    <w:lsdException w:name="Medium Shading 2" w:uiPriority="64"/>
-    <w:lsdException w:name="Medium List 1" w:uiPriority="65"/>
-    <w:lsdException w:name="Medium List 2" w:uiPriority="66"/>
-    <w:lsdException w:name="Medium Grid 1" w:uiPriority="67"/>
-    <w:lsdException w:name="Medium Grid 2" w:uiPriority="68"/>
-    <w:lsdException w:name="Medium Grid 3" w:uiPriority="69"/>
-    <w:lsdException w:name="Dark List" w:uiPriority="70"/>
-    <w:lsdException w:name="Colorful Shading" w:uiPriority="71"/>
-    <w:lsdException w:name="Colorful List" w:uiPriority="72"/>
-    <w:lsdException w:name="Colorful Grid" w:uiPriority="73"/>
-    <w:lsdException w:name="Light Shading Accent 1" w:uiPriority="60"/>
-    <w:lsdException w:name="Light List Accent 1" w:uiPriority="61"/>
-    <w:lsdException w:name="Light Grid Accent 1" w:uiPriority="62"/>
-    <w:lsdException w:name="Medium Shading 1 Accent 1" w:uiPriority="63"/>
-    <w:lsdException w:name="Medium Shading 2 Accent 1" w:uiPriority="64"/>
-    <w:lsdException w:name="Medium List 1 Accent 1" w:uiPriority="65"/>
-    <w:lsdException w:name="Revision" w:semiHidden="1"/>
-    <w:lsdException w:name="List Paragraph" w:uiPriority="34" w:qFormat="1"/>
-    <w:lsdException w:name="Quote" w:uiPriority="29" w:qFormat="1"/>
-    <w:lsdException w:name="Intense Quote" w:uiPriority="30" w:qFormat="1"/>
-    <w:lsdException w:name="Medium List 2 Accent 1" w:uiPriority="66"/>
-    <w:lsdException w:name="Medium Grid 1 Accent 1" w:uiPriority="67"/>
-    <w:lsdException w:name="Medium Grid 2 Accent 1" w:uiPriority="68"/>
-    <w:lsdException w:name="Medium Grid 3 Accent 1" w:uiPriority="69"/>
-    <w:lsdException w:name="Dark List Accent 1" w:uiPriority="70"/>
-    <w:lsdException w:name="Colorful Shading Accent 1" w:uiPriority="71"/>
-    <w:lsdException w:name="Colorful List Accent 1" w:uiPriority="72"/>
-    <w:lsdException w:name="Colorful Grid Accent 1" w:uiPriority="73"/>
-    <w:lsdException w:name="Light Shading Accent 2" w:uiPriority="60"/>
-    <w:lsdException w:name="Light List Accent 2" w:uiPriority="61"/>
-    <w:lsdException w:name="Light Grid Accent 2" w:uiPriority="62"/>
-    <w:lsdException w:name="Medium Shading 1 Accent 2" w:uiPriority="63"/>
-    <w:lsdException w:name="Medium Shading 2 Accent 2" w:uiPriority="64"/>
-    <w:lsdException w:name="Medium List 1 Accent 2" w:uiPriority="65"/>
-    <w:lsdException w:name="Medium List 2 Accent 2" w:uiPriority="66"/>
-    <w:lsdException w:name="Medium Grid 1 Accent 2" w:uiPriority="67"/>
-    <w:lsdException w:name="Medium Grid 2 Accent 2" w:uiPriority="68"/>
-    <w:lsdException w:name="Medium Grid 3 Accent 2" w:uiPriority="69"/>
-    <w:lsdException w:name="Dark List Accent 2" w:uiPriority="70"/>
-    <w:lsdException w:name="Colorful Shading Accent 2" w:uiPriority="71"/>
-    <w:lsdException w:name="Colorful List Accent 2" w:uiPriority="72"/>
-    <w:lsdException w:name="Colorful Grid Accent 2" w:uiPriority="73"/>
-    <w:lsdException w:name="Light Shading Accent 3" w:uiPriority="60"/>
-    <w:lsdException w:name="Light List Accent 3" w:uiPriority="61"/>
-    <w:lsdException w:name="Light Grid Accent 3" w:uiPriority="62"/>
-    <w:lsdException w:name="Medium Shading 1 Accent 3" w:uiPriority="63"/>
-    <w:lsdException w:name="Medium Shading 2 Accent 3" w:uiPriority="64"/>
-    <w:lsdException w:name="Medium List 1 Accent 3" w:uiPriority="65"/>
-    <w:lsdException w:name="Medium List 2 Accent 3" w:uiPriority="66"/>
-    <w:lsdException w:name="Medium Grid 1 Accent 3" w:uiPriority="67"/>
-    <w:lsdException w:name="Medium Grid 2 Accent 3" w:uiPriority="68"/>
-    <w:lsdException w:name="Medium Grid 3 Accent 3" w:uiPriority="69"/>
-    <w:lsdException w:name="Dark List Accent 3" w:uiPriority="70"/>
-    <w:lsdException w:name="Colorful Shading Accent 3" w:uiPriority="71"/>
-    <w:lsdException w:name="Colorful List Accent 3" w:uiPriority="72"/>
-    <w:lsdException w:name="Colorful Grid Accent 3" w:uiPriority="73"/>
-    <w:lsdException w:name="Light Shading Accent 4" w:uiPriority="60"/>
-    <w:lsdException w:name="Light List Accent 4" w:uiPriority="61"/>
-    <w:lsdException w:name="Light Grid Accent 4" w:uiPriority="62"/>
-    <w:lsdException w:name="Medium Shading 1 Accent 4" w:uiPriority="63"/>
-    <w:lsdException w:name="Medium Shading 2 Accent 4" w:uiPriority="64"/>
-    <w:lsdException w:name="Medium List 1 Accent 4" w:uiPriority="65"/>
-    <w:lsdException w:name="Medium List 2 Accent 4" w:uiPriority="66"/>
-    <w:lsdException w:name="Medium Grid 1 Accent 4" w:uiPriority="67"/>
-    <w:lsdException w:name="Medium Grid 2 Accent 4" w:uiPriority="68"/>
-    <w:lsdException w:name="Medium Grid 3 Accent 4" w:uiPriority="69"/>
-    <w:lsdException w:name="Dark List Accent 4" w:uiPriority="70"/>
-    <w:lsdException w:name="Colorful Shading Accent 4" w:uiPriority="71"/>
-    <w:lsdException w:name="Colorful List Accent 4" w:uiPriority="72"/>
-    <w:lsdException w:name="Colorful Grid Accent 4" w:uiPriority="73"/>
-    <w:lsdException w:name="Light Shading Accent 5" w:uiPriority="60"/>
-    <w:lsdException w:name="Light List Accent 5" w:uiPriority="61"/>
-    <w:lsdException w:name="Light Grid Accent 5" w:uiPriority="62"/>
-    <w:lsdException w:name="Medium Shading 1 Accent 5" w:uiPriority="63"/>
-    <w:lsdException w:name="Medium Shading 2 Accent 5" w:uiPriority="64"/>
-    <w:lsdException w:name="Medium List 1 Accent 5" w:uiPriority="65"/>
-    <w:lsdException w:name="Medium List 2 Accent 5" w:uiPriority="66"/>
-    <w:lsdException w:name="Medium Grid 1 Accent 5" w:uiPriority="67"/>
-    <w:lsdException w:name="Medium Grid 2 Accent 5" w:uiPriority="68"/>
-    <w:lsdException w:name="Medium Grid 3 Accent 5" w:uiPriority="69"/>
-    <w:lsdException w:name="Dark List Accent 5" w:uiPriority="70"/>
-    <w:lsdException w:name="Colorful Shading Accent 5" w:uiPriority="71"/>
-    <w:lsdException w:name="Colorful List Accent 5" w:uiPriority="72"/>
-    <w:lsdException w:name="Colorful Grid Accent 5" w:uiPriority="73"/>
-    <w:lsdException w:name="Light Shading Accent 6" w:uiPriority="60"/>
-    <w:lsdException w:name="Light List Accent 6" w:uiPriority="61"/>
-    <w:lsdException w:name="Light Grid Accent 6" w:uiPriority="62"/>
-    <w:lsdException w:name="Medium Shading 1 Accent 6" w:uiPriority="63"/>
-    <w:lsdException w:name="Medium Shading 2 Accent 6" w:uiPriority="64"/>
-    <w:lsdException w:name="Medium List 1 Accent 6" w:uiPriority="65"/>
-    <w:lsdException w:name="Medium List 2 Accent 6" w:uiPriority="66"/>
-    <w:lsdException w:name="Medium Grid 1 Accent 6" w:uiPriority="67"/>
-    <w:lsdException w:name="Medium Grid 2 Accent 6" w:uiPriority="68"/>
-    <w:lsdException w:name="Medium Grid 3 Accent 6" w:uiPriority="69"/>
-    <w:lsdException w:name="Dark List Accent 6" w:uiPriority="70"/>
-    <w:lsdException w:name="Colorful Shading Accent 6" w:uiPriority="71"/>
-    <w:lsdException w:name="Colorful List Accent 6" w:uiPriority="72"/>
-    <w:lsdException w:name="Colorful Grid Accent 6" w:uiPriority="73"/>
-    <w:lsdException w:name="Subtle Emphasis" w:uiPriority="19" w:qFormat="1"/>
-    <w:lsdException w:name="Intense Emphasis" w:uiPriority="21" w:qFormat="1"/>
-    <w:lsdException w:name="Subtle Reference" w:uiPriority="31" w:qFormat="1"/>
-    <w:lsdException w:name="Intense Reference" w:uiPriority="32" w:qFormat="1"/>
-    <w:lsdException w:name="Book Title" w:uiPriority="33" w:qFormat="1"/>
-    <w:lsdException w:name="Bibliography" w:semiHidden="1" w:uiPriority="37" w:unhideWhenUsed="1"/>
-    <w:lsdException w:name="TOC Heading" w:semiHidden="1" w:uiPriority="39" w:unhideWhenUsed="1" w:qFormat="1"/>
-    <w:lsdException w:name="Plain Table 1" w:uiPriority="41"/>
-    <w:lsdException w:name="Plain Table 2" w:uiPriority="42"/>
-    <w:lsdException w:name="Plain Table 3" w:uiPriority="43"/>
-    <w:lsdException w:name="Plain Table 4" w:uiPriority="44"/>
-    <w:lsdException w:name="Plain Table 5" w:uiPriority="45"/>
-    <w:lsdException w:name="Grid Table Light" w:uiPriority="40"/>
-    <w:lsdException w:name="Grid Table 1 Light" w:uiPriority="46"/>
-    <w:lsdException w:name="Grid Table 2" w:uiPriority="47"/>
-    <w:lsdException w:name="Grid Table 3" w:uiPriority="48"/>
-    <w:lsdException w:name="Grid Table 4" w:uiPriority="49"/>
-    <w:lsdException w:name="Grid Table 5 Dark" w:uiPriority="50"/>
-    <w:lsdException w:name="Grid Table 6 Colorful" w:uiPriority="51"/>
-    <w:lsdException w:name="Grid Table 7 Colorful" w:uiPriority="52"/>
-    <w:lsdException w:name="Grid Table 1 Light Accent 1" w:uiPriority="46"/>
-    <w:lsdException w:name="Grid Table 2 Accent 1" w:uiPriority="47"/>
-    <w:lsdException w:name="Grid Table 3 Accent 1" w:uiPriority="48"/>
-    <w:lsdException w:name="Grid Table 4 Accent 1" w:uiPriority="49"/>
-    <w:lsdException w:name="Grid Table 5 Dark Accent 1" w:uiPriority="50"/>
-    <w:lsdException w:name="Grid Table 6 Colorful Accent 1" w:uiPriority="51"/>
-    <w:lsdException w:name="Grid Table 7 Colorful Accent 1" w:uiPriority="52"/>
-    <w:lsdException w:name="Grid Table 1 Light Accent 2" w:uiPriority="46"/>
-    <w:lsdException w:name="Grid Table 2 Accent 2" w:uiPriority="47"/>
-    <w:lsdException w:name="Grid Table 3 Accent 2" w:uiPriority="48"/>
-    <w:lsdException w:name="Grid Table 4 Accent 2" w:uiPriority="49"/>
-    <w:lsdException w:name="Grid Table 5 Dark Accent 2" w:uiPriority="50"/>
-    <w:lsdException w:name="Grid Table 6 Colorful Accent 2" w:uiPriority="51"/>
-    <w:lsdException w:name="Grid Table 7 Colorful Accent 2" w:uiPriority="52"/>
-    <w:lsdException w:name="Grid Table 1 Light Accent 3" w:uiPriority="46"/>
-    <w:lsdException w:name="Grid Table 2 Accent 3" w:uiPriority="47"/>
-    <w:lsdException w:name="Grid Table 3 Accent 3" w:uiPriority="48"/>
-    <w:lsdException w:name="Grid Table 4 Accent 3" w:uiPriority="49"/>
-    <w:lsdException w:name="Grid Table 5 Dark Accent 3" w:uiPriority="50"/>
-    <w:lsdException w:name="Grid Table 6 Colorful Accent 3" w:uiPriority="51"/>
-    <w:lsdException w:name="Grid Table 7 Colorful Accent 3" w:uiPriority="52"/>
-    <w:lsdException w:name="Grid Table 1 Light Accent 4" w:uiPriority="46"/>
-    <w:lsdException w:name="Grid Table 2 Accent 4" w:uiPriority="47"/>
-    <w:lsdException w:name="Grid Table 3 Accent 4" w:uiPriority="48"/>
-    <w:lsdException w:name="Grid Table 4 Accent 4" w:uiPriority="49"/>
-    <w:lsdException w:name="Grid Table 5 Dark Accent 4" w:uiPriority="50"/>
-    <w:lsdException w:name="Grid Table 6 Colorful Accent 4" w:uiPriority="51"/>
-    <w:lsdException w:name="Grid Table 7 Colorful Accent 4" w:uiPriority="52"/>
-    <w:lsdException w:name="Grid Table 1 Light Accent 5" w:uiPriority="46"/>
-    <w:lsdException w:name="Grid Table 2 Accent 5" w:uiPriority="47"/>
-    <w:lsdException w:name="Grid Table 3 Accent 5" w:uiPriority="48"/>
-    <w:lsdException w:name="Grid Table 4 Accent 5" w:uiPriority="49"/>
-    <w:lsdException w:name="Grid Table 5 Dark Accent 5" w:uiPriority="50"/>
-    <w:lsdException w:name="Grid Table 6 Colorful Accent 5" w:uiPriority="51"/>
-    <w:lsdException w:name="Grid Table 7 Colorful Accent 5" w:uiPriority="52"/>
-    <w:lsdException w:name="Grid Table 1 Light Accent 6" w:uiPriority="46"/>
-    <w:lsdException w:name="Grid Table 2 Accent 6" w:uiPriority="47"/>
-    <w:lsdException w:name="Grid Table 3 Accent 6" w:uiPriority="48"/>
-    <w:lsdException w:name="Grid Table 4 Accent 6" w:uiPriority="49"/>
-    <w:lsdException w:name="Grid Table 5 Dark Accent 6" w:uiPriority="50"/>
-    <w:lsdException w:name="Grid Table 6 Colorful Accent 6" w:uiPriority="51"/>
-    <w:lsdException w:name="Grid Table 7 Colorful Accent 6" w:uiPriority="52"/>
-    <w:lsdException w:name="List Table 1 Light" w:uiPriority="46"/>
-    <w:lsdException w:name="List Table 2" w:uiPriority="47"/>
-    <w:lsdException w:name="List Table 3" w:uiPriority="48"/>
-    <w:lsdException w:name="List Table 4" w:uiPriority="49"/>
-    <w:lsdException w:name="List Table 5 Dark" w:uiPriority="50"/>
-    <w:lsdException w:name="List Table 6 Colorful" w:uiPriority="51"/>
-    <w:lsdException w:name="List Table 7 Colorful" w:uiPriority="52"/>
-    <w:lsdException w:name="List Table 1 Light Accent 1" w:uiPriority="46"/>
-    <w:lsdException w:name="List Table 2 Accent 1" w:uiPriority="47"/>
-    <w:lsdException w:name="List Table 3 Accent 1" w:uiPriority="48"/>
-    <w:lsdException w:name="List Table 4 Accent 1" w:uiPriority="49"/>
-    <w:lsdException w:name="List Table 5 Dark Accent 1" w:uiPriority="50"/>
-    <w:lsdException w:name="List Table 6 Colorful Accent 1" w:uiPriority="51"/>
-    <w:lsdException w:name="List Table 7 Colorful Accent 1" w:uiPriority="52"/>
-    <w:lsdException w:name="List Table 1 Light Accent 2" w:uiPriority="46"/>
-    <w:lsdException w:name="List Table 2 Accent 2" w:uiPriority="47"/>
-    <w:lsdException w:name="List Table 3 Accent 2" w:uiPriority="48"/>
-    <w:lsdException w:name="List Table 4 Accent 2" w:uiPriority="49"/>
-    <w:lsdException w:name="List Table 5 Dark Accent 2" w:uiPriority="50"/>
-    <w:lsdException w:name="List Table 6 Colorful Accent 2" w:uiPriority="51"/>
-    <w:lsdException w:name="List Table 7 Colorful Accent 2" w:uiPriority="52"/>
-    <w:lsdException w:name="List Table 1 Light Accent 3" w:uiPriority="46"/>
-    <w:lsdException w:name="List Table 2 Accent 3" w:uiPriority="47"/>
-    <w:lsdException w:name="List Table 3 Accent 3" w:uiPriority="48"/>
-    <w:lsdException w:name="List Table 4 Accent 3" w:uiPriority="49"/>
-    <w:lsdException w:name="List Table 5 Dark Accent 3" w:uiPriority="50"/>
-    <w:lsdException w:name="List Table 6 Colorful Accent 3" w:uiPriority="51"/>
-    <w:lsdException w:name="List Table 7 Colorful Accent 3" w:uiPriority="52"/>
-    <w:lsdException w:name="List Table 1 Light Accent 4" w:uiPriority="46"/>
-    <w:lsdException w:name="List Table 2 Accent 4" w:uiPriority="47"/>
-    <w:lsdException w:name="List Table 3 Accent 4" w:uiPriority="48"/>
-    <w:lsdException w:name="List Table 4 Accent 4" w:uiPriority="49"/>
-    <w:lsdException w:name="List Table 5 Dark Accent 4" w:uiPriority="50"/>
-    <w:lsdException w:name="List Table 6 Colorful Accent 4" w:uiPriority="51"/>
-    <w:lsdException w:name="List Table 7 Colorful Accent 4" w:uiPriority="52"/>
-    <w:lsdException w:name="List Table 1 Light Accent 5" w:uiPriority="46"/>
-    <w:lsdException w:name="List Table 2 Accent 5" w:uiPriority="47"/>
-    <w:lsdException w:name="List Table 3 Accent 5" w:uiPriority="48"/>
-    <w:lsdException w:name="List Table 4 Accent 5" w:uiPriority="49"/>
-    <w:lsdException w:name="List Table 5 Dark Accent 5" w:uiPriority="50"/>
-    <w:lsdException w:name="List Table 6 Colorful Accent 5" w:uiPriority="51"/>
-    <w:lsdException w:name="List Table 7 Colorful Accent 5" w:uiPriority="52"/>
-    <w:lsdException w:name="List Table 1 Light Accent 6" w:uiPriority="46"/>
-    <w:lsdException w:name="List Table 2 Accent 6" w:uiPriority="47"/>
-    <w:lsdException w:name="List Table 3 Accent 6" w:uiPriority="48"/>
-    <w:lsdException w:name="List Table 4 Accent 6" w:uiPriority="49"/>
-    <w:lsdException w:name="List Table 5 Dark Accent 6" w:uiPriority="50"/>
-    <w:lsdException w:name="List Table 6 Colorful Accent 6" w:uiPriority="51"/>
-    <w:lsdException w:name="List Table 7 Colorful Accent 6" w:uiPriority="52"/>
-    <w:lsdException w:name="Mention" w:semiHidden="1" w:unhideWhenUsed="1"/>
-    <w:lsdException w:name="Smart Hyperlink" w:semiHidden="1" w:unhideWhenUsed="1"/>
-    <w:lsdException w:name="Hashtag" w:semiHidden="1" w:unhideWhenUsed="1"/>
-    <w:lsdException w:name="Unresolved Mention" w:semiHidden="1" w:unhideWhenUsed="1"/>
-    <w:lsdException w:name="Smart Link" w:semiHidden="1" w:unhideWhenUsed="1"/>
+  <w:latentStyles w:defLockedState="0" w:defUIPriority="99" w:defSemiHidden="1" w:defUnhideWhenUsed="1" w:defQFormat="0" w:count="267">
+    <w:lsdException w:name="Normal" w:semiHidden="0" w:uiPriority="0" w:unhideWhenUsed="0" w:qFormat="1"/>
+    <w:lsdException w:name="heading 1" w:semiHidden="0" w:uiPriority="9" w:unhideWhenUsed="0" w:qFormat="1"/>
+    <w:lsdException w:name="heading 2" w:uiPriority="9" w:qFormat="1"/>
+    <w:lsdException w:name="heading 3" w:uiPriority="9" w:qFormat="1"/>
+    <w:lsdException w:name="heading 4" w:uiPriority="9" w:qFormat="1"/>
+    <w:lsdException w:name="heading 5" w:uiPriority="9" w:qFormat="1"/>
+    <w:lsdException w:name="heading 6" w:uiPriority="9" w:qFormat="1"/>
+    <w:lsdException w:name="heading 7" w:uiPriority="9" w:qFormat="1"/>
+    <w:lsdException w:name="heading 8" w:uiPriority="9" w:qFormat="1"/>
+    <w:lsdException w:name="heading 9" w:uiPriority="9" w:qFormat="1"/>
+    <w:lsdException w:name="toc 1" w:uiPriority="39"/>
+    <w:lsdException w:name="toc 2" w:uiPriority="39"/>
+    <w:lsdException w:name="toc 3" w:uiPriority="39"/>
+    <w:lsdException w:name="toc 4" w:uiPriority="39"/>
+    <w:lsdException w:name="toc 5" w:uiPriority="39"/>
+    <w:lsdException w:name="toc 6" w:uiPriority="39"/>
+    <w:lsdException w:name="toc 7" w:uiPriority="39"/>
+    <w:lsdException w:name="toc 8" w:uiPriority="39"/>
+    <w:lsdException w:name="toc 9" w:uiPriority="39"/>
+    <w:lsdException w:name="caption" w:uiPriority="35" w:qFormat="1"/>
+    <w:lsdException w:name="Title" w:semiHidden="0" w:uiPriority="10" w:unhideWhenUsed="0" w:qFormat="1"/>
+    <w:lsdException w:name="Default Paragraph Font" w:uiPriority="1"/>
+    <w:lsdException w:name="Subtitle" w:semiHidden="0" w:uiPriority="11" w:unhideWhenUsed="0" w:qFormat="1"/>
+    <w:lsdException w:name="Strong" w:semiHidden="0" w:uiPriority="22" w:unhideWhenUsed="0" w:qFormat="1"/>
+    <w:lsdException w:name="Emphasis" w:semiHidden="0" w:uiPriority="20" w:unhideWhenUsed="0" w:qFormat="1"/>
+    <w:lsdException w:name="Table Grid" w:semiHidden="0" w:uiPriority="59" w:unhideWhenUsed="0"/>
+    <w:lsdException w:name="Placeholder Text" w:unhideWhenUsed="0"/>
+    <w:lsdException w:name="No Spacing" w:semiHidden="0" w:uiPriority="1" w:unhideWhenUsed="0" w:qFormat="1"/>
+    <w:lsdException w:name="Light Shading" w:semiHidden="0" w:uiPriority="60" w:unhideWhenUsed="0"/>
+    <w:lsdException w:name="Light List" w:semiHidden="0" w:uiPriority="61" w:unhideWhenUsed="0"/>
+    <w:lsdException w:name="Light Grid" w:semiHidden="0" w:uiPriority="62" w:unhideWhenUsed="0"/>
+    <w:lsdException w:name="Medium Shading 1" w:semiHidden="0" w:uiPriority="63" w:unhideWhenUsed="0"/>
+    <w:lsdException w:name="Medium Shading 2" w:semiHidden="0" w:uiPriority="64" w:unhideWhenUsed="0"/>
+    <w:lsdException w:name="Medium List 1" w:semiHidden="0" w:uiPriority="65" w:unhideWhenUsed="0"/>
+    <w:lsdException w:name="Medium List 2" w:semiHidden="0" w:uiPriority="66" w:unhideWhenUsed="0"/>
+    <w:lsdException w:name="Medium Grid 1" w:semiHidden="0" w:uiPriority="67" w:unhideWhenUsed="0"/>
+    <w:lsdException w:name="Medium Grid 2" w:semiHidden="0" w:uiPriority="68" w:unhideWhenUsed="0"/>
+    <w:lsdException w:name="Medium Grid 3" w:semiHidden="0" w:uiPriority="69" w:unhideWhenUsed="0"/>
+    <w:lsdException w:name="Dark List" w:semiHidden="0" w:uiPriority="70" w:unhideWhenUsed="0"/>
+    <w:lsdException w:name="Colorful Shading" w:semiHidden="0" w:uiPriority="71" w:unhideWhenUsed="0"/>
+    <w:lsdException w:name="Colorful List" w:semiHidden="0" w:uiPriority="72" w:unhideWhenUsed="0"/>
+    <w:lsdException w:name="Colorful Grid" w:semiHidden="0" w:uiPriority="73" w:unhideWhenUsed="0"/>
+    <w:lsdException w:name="Light Shading Accent 1" w:semiHidden="0" w:uiPriority="60" w:unhideWhenUsed="0"/>
+    <w:lsdException w:name="Light List Accent 1" w:semiHidden="0" w:uiPriority="61" w:unhideWhenUsed="0"/>
+    <w:lsdException w:name="Light Grid Accent 1" w:semiHidden="0" w:uiPriority="62" w:unhideWhenUsed="0"/>
+    <w:lsdException w:name="Medium Shading 1 Accent 1" w:semiHidden="0" w:uiPriority="63" w:unhideWhenUsed="0"/>
+    <w:lsdException w:name="Medium Shading 2 Accent 1" w:semiHidden="0" w:uiPriority="64" w:unhideWhenUsed="0"/>
+    <w:lsdException w:name="Medium List 1 Accent 1" w:semiHidden="0" w:uiPriority="65" w:unhideWhenUsed="0"/>
+    <w:lsdException w:name="Revision" w:unhideWhenUsed="0"/>
+    <w:lsdException w:name="List Paragraph" w:semiHidden="0" w:uiPriority="34" w:unhideWhenUsed="0" w:qFormat="1"/>
+    <w:lsdException w:name="Quote" w:semiHidden="0" w:uiPriority="29" w:unhideWhenUsed="0" w:qFormat="1"/>
+    <w:lsdException w:name="Intense Quote" w:semiHidden="0" w:uiPriority="30" w:unhideWhenUsed="0" w:qFormat="1"/>
+    <w:lsdException w:name="Medium List 2 Accent 1" w:semiHidden="0" w:uiPriority="66" w:unhideWhenUsed="0"/>
+    <w:lsdException w:name="Medium Grid 1 Accent 1" w:semiHidden="0" w:uiPriority="67" w:unhideWhenUsed="0"/>
+    <w:lsdException w:name="Medium Grid 2 Accent 1" w:semiHidden="0" w:uiPriority="68" w:unhideWhenUsed="0"/>
+    <w:lsdException w:name="Medium Grid 3 Accent 1" w:semiHidden="0" w:uiPriority="69" w:unhideWhenUsed="0"/>
+    <w:lsdException w:name="Dark List Accent 1" w:semiHidden="0" w:uiPriority="70" w:unhideWhenUsed="0"/>
+    <w:lsdException w:name="Colorful Shading Accent 1" w:semiHidden="0" w:uiPriority="71" w:unhideWhenUsed="0"/>
+    <w:lsdException w:name="Colorful List Accent 1" w:semiHidden="0" w:uiPriority="72" w:unhideWhenUsed="0"/>
+    <w:lsdException w:name="Colorful Grid Accent 1" w:semiHidden="0" w:uiPriority="73" w:unhideWhenUsed="0"/>
+    <w:lsdException w:name="Light Shading Accent 2" w:semiHidden="0" w:uiPriority="60" w:unhideWhenUsed="0"/>
+    <w:lsdException w:name="Light List Accent 2" w:semiHidden="0" w:uiPriority="61" w:unhideWhenUsed="0"/>
+    <w:lsdException w:name="Light Grid Accent 2" w:semiHidden="0" w:uiPriority="62" w:unhideWhenUsed="0"/>
+    <w:lsdException w:name="Medium Shading 1 Accent 2" w:semiHidden="0" w:uiPriority="63" w:unhideWhenUsed="0"/>
+    <w:lsdException w:name="Medium Shading 2 Accent 2" w:semiHidden="0" w:uiPriority="64" w:unhideWhenUsed="0"/>
+    <w:lsdException w:name="Medium List 1 Accent 2" w:semiHidden="0" w:uiPriority="65" w:unhideWhenUsed="0"/>
+    <w:lsdException w:name="Medium List 2 Accent 2" w:semiHidden="0" w:uiPriority="66" w:unhideWhenUsed="0"/>
+    <w:lsdException w:name="Medium Grid 1 Accent 2" w:semiHidden="0" w:uiPriority="67" w:unhideWhenUsed="0"/>
+    <w:lsdException w:name="Medium Grid 2 Accent 2" w:semiHidden="0" w:uiPriority="68" w:unhideWhenUsed="0"/>
+    <w:lsdException w:name="Medium Grid 3 Accent 2" w:semiHidden="0" w:uiPriority="69" w:unhideWhenUsed="0"/>
+    <w:lsdException w:name="Dark List Accent 2" w:semiHidden="0" w:uiPriority="70" w:unhideWhenUsed="0"/>
+    <w:lsdException w:name="Colorful Shading Accent 2" w:semiHidden="0" w:uiPriority="71" w:unhideWhenUsed="0"/>
+    <w:lsdException w:name="Colorful List Accent 2" w:semiHidden="0" w:uiPriority="72" w:unhideWhenUsed="0"/>
+    <w:lsdException w:name="Colorful Grid Accent 2" w:semiHidden="0" w:uiPriority="73" w:unhideWhenUsed="0"/>
+    <w:lsdException w:name="Light Shading Accent 3" w:semiHidden="0" w:uiPriority="60" w:unhideWhenUsed="0"/>
+    <w:lsdException w:name="Light List Accent 3" w:semiHidden="0" w:uiPriority="61" w:unhideWhenUsed="0"/>
+    <w:lsdException w:name="Light Grid Accent 3" w:semiHidden="0" w:uiPriority="62" w:unhideWhenUsed="0"/>
+    <w:lsdException w:name="Medium Shading 1 Accent 3" w:semiHidden="0" w:uiPriority="63" w:unhideWhenUsed="0"/>
+    <w:lsdException w:name="Medium Shading 2 Accent 3" w:semiHidden="0" w:uiPriority="64" w:unhideWhenUsed="0"/>
+    <w:lsdException w:name="Medium List 1 Accent 3" w:semiHidden="0" w:uiPriority="65" w:unhideWhenUsed="0"/>
+    <w:lsdException w:name="Medium List 2 Accent 3" w:semiHidden="0" w:uiPriority="66" w:unhideWhenUsed="0"/>
+    <w:lsdException w:name="Medium Grid 1 Accent 3" w:semiHidden="0" w:uiPriority="67" w:unhideWhenUsed="0"/>
+    <w:lsdException w:name="Medium Grid 2 Accent 3" w:semiHidden="0" w:uiPriority="68" w:unhideWhenUsed="0"/>
+    <w:lsdException w:name="Medium Grid 3 Accent 3" w:semiHidden="0" w:uiPriority="69" w:unhideWhenUsed="0"/>
+    <w:lsdException w:name="Dark List Accent 3" w:semiHidden="0" w:uiPriority="70" w:unhideWhenUsed="0"/>
+    <w:lsdException w:name="Colorful Shading Accent 3" w:semiHidden="0" w:uiPriority="71" w:unhideWhenUsed="0"/>
+    <w:lsdException w:name="Colorful List Accent 3" w:semiHidden="0" w:uiPriority="72" w:unhideWhenUsed="0"/>
+    <w:lsdException w:name="Colorful Grid Accent 3" w:semiHidden="0" w:uiPriority="73" w:unhideWhenUsed="0"/>
+    <w:lsdException w:name="Light Shading Accent 4" w:semiHidden="0" w:uiPriority="60" w:unhideWhenUsed="0"/>
+    <w:lsdException w:name="Light List Accent 4" w:semiHidden="0" w:uiPriority="61" w:unhideWhenUsed="0"/>
+    <w:lsdException w:name="Light Grid Accent 4" w:semiHidden="0" w:uiPriority="62" w:unhideWhenUsed="0"/>
+    <w:lsdException w:name="Medium Shading 1 Accent 4" w:semiHidden="0" w:uiPriority="63" w:unhideWhenUsed="0"/>
+    <w:lsdException w:name="Medium Shading 2 Accent 4" w:semiHidden="0" w:uiPriority="64" w:unhideWhenUsed="0"/>
+    <w:lsdException w:name="Medium List 1 Accent 4" w:semiHidden="0" w:uiPriority="65" w:unhideWhenUsed="0"/>
+    <w:lsdException w:name="Medium List 2 Accent 4" w:semiHidden="0" w:uiPriority="66" w:unhideWhenUsed="0"/>
+    <w:lsdException w:name="Medium Grid 1 Accent 4" w:semiHidden="0" w:uiPriority="67" w:unhideWhenUsed="0"/>
+    <w:lsdException w:name="Medium Grid 2 Accent 4" w:semiHidden="0" w:uiPriority="68" w:unhideWhenUsed="0"/>
+    <w:lsdException w:name="Medium Grid 3 Accent 4" w:semiHidden="0" w:uiPriority="69" w:unhideWhenUsed="0"/>
+    <w:lsdException w:name="Dark List Accent 4" w:semiHidden="0" w:uiPriority="70" w:unhideWhenUsed="0"/>
+    <w:lsdException w:name="Colorful Shading Accent 4" w:semiHidden="0" w:uiPriority="71" w:unhideWhenUsed="0"/>
+    <w:lsdException w:name="Colorful List Accent 4" w:semiHidden="0" w:uiPriority="72" w:unhideWhenUsed="0"/>
+    <w:lsdException w:name="Colorful Grid Accent 4" w:semiHidden="0" w:uiPriority="73" w:unhideWhenUsed="0"/>
+    <w:lsdException w:name="Light Shading Accent 5" w:semiHidden="0" w:uiPriority="60" w:unhideWhenUsed="0"/>
+    <w:lsdException w:name="Light List Accent 5" w:semiHidden="0" w:uiPriority="61" w:unhideWhenUsed="0"/>
+    <w:lsdException w:name="Light Grid Accent 5" w:semiHidden="0" w:uiPriority="62" w:unhideWhenUsed="0"/>
+    <w:lsdException w:name="Medium Shading 1 Accent 5" w:semiHidden="0" w:uiPriority="63" w:unhideWhenUsed="0"/>
+    <w:lsdException w:name="Medium Shading 2 Accent 5" w:semiHidden="0" w:uiPriority="64" w:unhideWhenUsed="0"/>
+    <w:lsdException w:name="Medium List 1 Accent 5" w:semiHidden="0" w:uiPriority="65" w:unhideWhenUsed="0"/>
+    <w:lsdException w:name="Medium List 2 Accent 5" w:semiHidden="0" w:uiPriority="66" w:unhideWhenUsed="0"/>
+    <w:lsdException w:name="Medium Grid 1 Accent 5" w:semiHidden="0" w:uiPriority="67" w:unhideWhenUsed="0"/>
+    <w:lsdException w:name="Medium Grid 2 Accent 5" w:semiHidden="0" w:uiPriority="68" w:unhideWhenUsed="0"/>
+    <w:lsdException w:name="Medium Grid 3 Accent 5" w:semiHidden="0" w:uiPriority="69" w:unhideWhenUsed="0"/>
+    <w:lsdException w:name="Dark List Accent 5" w:semiHidden="0" w:uiPriority="70" w:unhideWhenUsed="0"/>
+    <w:lsdException w:name="Colorful Shading Accent 5" w:semiHidden="0" w:uiPriority="71" w:unhideWhenUsed="0"/>
+    <w:lsdException w:name="Colorful List Accent 5" w:semiHidden="0" w:uiPriority="72" w:unhideWhenUsed="0"/>
+    <w:lsdException w:name="Colorful Grid Accent 5" w:semiHidden="0" w:uiPriority="73" w:unhideWhenUsed="0"/>
+    <w:lsdException w:name="Light Shading Accent 6" w:semiHidden="0" w:uiPriority="60" w:unhideWhenUsed="0"/>
+    <w:lsdException w:name="Light List Accent 6" w:semiHidden="0" w:uiPriority="61" w:unhideWhenUsed="0"/>
+    <w:lsdException w:name="Light Grid Accent 6" w:semiHidden="0" w:uiPriority="62" w:unhideWhenUsed="0"/>
+    <w:lsdException w:name="Medium Shading 1 Accent 6" w:semiHidden="0" w:uiPriority="63" w:unhideWhenUsed="0"/>
+    <w:lsdException w:name="Medium Shading 2 Accent 6" w:semiHidden="0" w:uiPriority="64" w:unhideWhenUsed="0"/>
+    <w:lsdException w:name="Medium List 1 Accent 6" w:semiHidden="0" w:uiPriority="65" w:unhideWhenUsed="0"/>
+    <w:lsdException w:name="Medium List 2 Accent 6" w:semiHidden="0" w:uiPriority="66" w:unhideWhenUsed="0"/>
+    <w:lsdException w:name="Medium Grid 1 Accent 6" w:semiHidden="0" w:uiPriority="67" w:unhideWhenUsed="0"/>
+    <w:lsdException w:name="Medium Grid 2 Accent 6" w:semiHidden="0" w:uiPriority="68" w:unhideWhenUsed="0"/>
+    <w:lsdException w:name="Medium Grid 3 Accent 6" w:semiHidden="0" w:uiPriority="69" w:unhideWhenUsed="0"/>
+    <w:lsdException w:name="Dark List Accent 6" w:semiHidden="0" w:uiPriority="70" w:unhideWhenUsed="0"/>
+    <w:lsdException w:name="Colorful Shading Accent 6" w:semiHidden="0" w:uiPriority="71" w:unhideWhenUsed="0"/>
+    <w:lsdException w:name="Colorful List Accent 6" w:semiHidden="0" w:uiPriority="72" w:unhideWhenUsed="0"/>
+    <w:lsdException w:name="Colorful Grid Accent 6" w:semiHidden="0" w:uiPriority="73" w:unhideWhenUsed="0"/>
+    <w:lsdException w:name="Subtle Emphasis" w:semiHidden="0" w:uiPriority="19" w:unhideWhenUsed="0" w:qFormat="1"/>
+    <w:lsdException w:name="Intense Emphasis" w:semiHidden="0" w:uiPriority="21" w:unhideWhenUsed="0" w:qFormat="1"/>
+    <w:lsdException w:name="Subtle Reference" w:semiHidden="0" w:uiPriority="31" w:unhideWhenUsed="0" w:qFormat="1"/>
+    <w:lsdException w:name="Intense Reference" w:semiHidden="0" w:uiPriority="32" w:unhideWhenUsed="0" w:qFormat="1"/>
+    <w:lsdException w:name="Book Title" w:semiHidden="0" w:uiPriority="33" w:unhideWhenUsed="0" w:qFormat="1"/>
+    <w:lsdException w:name="Bibliography" w:uiPriority="37"/>
+    <w:lsdException w:name="TOC Heading" w:uiPriority="39" w:qFormat="1"/>
   </w:latentStyles>
   <w:style w:type="paragraph" w:default="1" w:styleId="Standaard">
     <w:name w:val="Normal"/>
@@ -15471,7 +15561,6 @@
   <w:style w:type="character" w:default="1" w:styleId="Standaardalinea-lettertype">
     <w:name w:val="Default Paragraph Font"/>
     <w:uiPriority w:val="1"/>
-    <w:semiHidden/>
     <w:unhideWhenUsed/>
   </w:style>
   <w:style w:type="table" w:default="1" w:styleId="Standaardtabel">
@@ -15928,7 +16017,7 @@
       </w:tblBorders>
     </w:tblPr>
   </w:style>
-  <w:style w:type="table" w:styleId="Onopgemaaktetabel5">
+  <w:style w:type="table" w:customStyle="1" w:styleId="PlainTable5">
     <w:name w:val="Plain Table 5"/>
     <w:basedOn w:val="Standaardtabel"/>
     <w:uiPriority w:val="45"/>
@@ -16058,10 +16147,1728 @@
       <w:color w:val="808080"/>
     </w:rPr>
   </w:style>
+  <w:style w:type="paragraph" w:styleId="Ballontekst">
+    <w:name w:val="Balloon Text"/>
+    <w:basedOn w:val="Standaard"/>
+    <w:link w:val="BallontekstChar"/>
+    <w:uiPriority w:val="99"/>
+    <w:semiHidden/>
+    <w:unhideWhenUsed/>
+    <w:rsid w:val="00800248"/>
+    <w:pPr>
+      <w:spacing w:after="0" w:line="240" w:lineRule="auto"/>
+    </w:pPr>
+    <w:rPr>
+      <w:rFonts w:ascii="Tahoma" w:hAnsi="Tahoma" w:cs="Tahoma"/>
+      <w:sz w:val="16"/>
+      <w:szCs w:val="16"/>
+    </w:rPr>
+  </w:style>
+  <w:style w:type="character" w:customStyle="1" w:styleId="BallontekstChar">
+    <w:name w:val="Ballontekst Char"/>
+    <w:basedOn w:val="Standaardalinea-lettertype"/>
+    <w:link w:val="Ballontekst"/>
+    <w:uiPriority w:val="99"/>
+    <w:semiHidden/>
+    <w:rsid w:val="00800248"/>
+    <w:rPr>
+      <w:rFonts w:ascii="Tahoma" w:hAnsi="Tahoma" w:cs="Tahoma"/>
+      <w:sz w:val="16"/>
+      <w:szCs w:val="16"/>
+    </w:rPr>
+  </w:style>
+</w:styles>
+</file>
+
+<file path=word/stylesWithEffects.xml><?xml version="1.0" encoding="utf-8"?>
+<w:styles xmlns:wpc="http://schemas.microsoft.com/office/word/2010/wordprocessingCanvas" xmlns:mc="http://schemas.openxmlformats.org/markup-compatibility/2006" xmlns:o="urn:schemas-microsoft-com:office:office" xmlns:r="http://schemas.openxmlformats.org/officeDocument/2006/relationships" xmlns:m="http://schemas.openxmlformats.org/officeDocument/2006/math" xmlns:v="urn:schemas-microsoft-com:vml" xmlns:wp14="http://schemas.microsoft.com/office/word/2010/wordprocessingDrawing" xmlns:wp="http://schemas.openxmlformats.org/drawingml/2006/wordprocessingDrawing" xmlns:w10="urn:schemas-microsoft-com:office:word" xmlns:w="http://schemas.openxmlformats.org/wordprocessingml/2006/main" xmlns:w14="http://schemas.microsoft.com/office/word/2010/wordml" xmlns:wpg="http://schemas.microsoft.com/office/word/2010/wordprocessingGroup" xmlns:wpi="http://schemas.microsoft.com/office/word/2010/wordprocessingInk" xmlns:wne="http://schemas.microsoft.com/office/word/2006/wordml" xmlns:wps="http://schemas.microsoft.com/office/word/2010/wordprocessingShape" mc:Ignorable="w14 wp14">
+  <w:docDefaults>
+    <w:rPrDefault>
+      <w:rPr>
+        <w:rFonts w:asciiTheme="minorHAnsi" w:eastAsiaTheme="minorHAnsi" w:hAnsiTheme="minorHAnsi" w:cstheme="minorBidi"/>
+        <w:sz w:val="22"/>
+        <w:szCs w:val="22"/>
+        <w:lang w:val="en-US" w:eastAsia="en-US" w:bidi="ar-SA"/>
+      </w:rPr>
+    </w:rPrDefault>
+    <w:pPrDefault>
+      <w:pPr>
+        <w:spacing w:after="200" w:line="276" w:lineRule="auto"/>
+      </w:pPr>
+    </w:pPrDefault>
+  </w:docDefaults>
+  <w:latentStyles w:defLockedState="0" w:defUIPriority="99" w:defSemiHidden="1" w:defUnhideWhenUsed="1" w:defQFormat="0" w:count="267">
+    <w:lsdException w:name="Normal" w:semiHidden="0" w:uiPriority="0" w:unhideWhenUsed="0" w:qFormat="1"/>
+    <w:lsdException w:name="heading 1" w:semiHidden="0" w:uiPriority="9" w:unhideWhenUsed="0" w:qFormat="1"/>
+    <w:lsdException w:name="heading 2" w:uiPriority="9" w:qFormat="1"/>
+    <w:lsdException w:name="heading 3" w:uiPriority="9" w:qFormat="1"/>
+    <w:lsdException w:name="heading 4" w:uiPriority="9" w:qFormat="1"/>
+    <w:lsdException w:name="heading 5" w:uiPriority="9" w:qFormat="1"/>
+    <w:lsdException w:name="heading 6" w:uiPriority="9" w:qFormat="1"/>
+    <w:lsdException w:name="heading 7" w:uiPriority="9" w:qFormat="1"/>
+    <w:lsdException w:name="heading 8" w:uiPriority="9" w:qFormat="1"/>
+    <w:lsdException w:name="heading 9" w:uiPriority="9" w:qFormat="1"/>
+    <w:lsdException w:name="toc 1" w:uiPriority="39"/>
+    <w:lsdException w:name="toc 2" w:uiPriority="39"/>
+    <w:lsdException w:name="toc 3" w:uiPriority="39"/>
+    <w:lsdException w:name="toc 4" w:uiPriority="39"/>
+    <w:lsdException w:name="toc 5" w:uiPriority="39"/>
+    <w:lsdException w:name="toc 6" w:uiPriority="39"/>
+    <w:lsdException w:name="toc 7" w:uiPriority="39"/>
+    <w:lsdException w:name="toc 8" w:uiPriority="39"/>
+    <w:lsdException w:name="toc 9" w:uiPriority="39"/>
+    <w:lsdException w:name="caption" w:uiPriority="35" w:qFormat="1"/>
+    <w:lsdException w:name="Title" w:semiHidden="0" w:uiPriority="10" w:unhideWhenUsed="0" w:qFormat="1"/>
+    <w:lsdException w:name="Default Paragraph Font" w:uiPriority="1"/>
+    <w:lsdException w:name="Subtitle" w:semiHidden="0" w:uiPriority="11" w:unhideWhenUsed="0" w:qFormat="1"/>
+    <w:lsdException w:name="Strong" w:semiHidden="0" w:uiPriority="22" w:unhideWhenUsed="0" w:qFormat="1"/>
+    <w:lsdException w:name="Emphasis" w:semiHidden="0" w:uiPriority="20" w:unhideWhenUsed="0" w:qFormat="1"/>
+    <w:lsdException w:name="Table Grid" w:semiHidden="0" w:uiPriority="59" w:unhideWhenUsed="0"/>
+    <w:lsdException w:name="Placeholder Text" w:unhideWhenUsed="0"/>
+    <w:lsdException w:name="No Spacing" w:semiHidden="0" w:uiPriority="1" w:unhideWhenUsed="0" w:qFormat="1"/>
+    <w:lsdException w:name="Light Shading" w:semiHidden="0" w:uiPriority="60" w:unhideWhenUsed="0"/>
+    <w:lsdException w:name="Light List" w:semiHidden="0" w:uiPriority="61" w:unhideWhenUsed="0"/>
+    <w:lsdException w:name="Light Grid" w:semiHidden="0" w:uiPriority="62" w:unhideWhenUsed="0"/>
+    <w:lsdException w:name="Medium Shading 1" w:semiHidden="0" w:uiPriority="63" w:unhideWhenUsed="0"/>
+    <w:lsdException w:name="Medium Shading 2" w:semiHidden="0" w:uiPriority="64" w:unhideWhenUsed="0"/>
+    <w:lsdException w:name="Medium List 1" w:semiHidden="0" w:uiPriority="65" w:unhideWhenUsed="0"/>
+    <w:lsdException w:name="Medium List 2" w:semiHidden="0" w:uiPriority="66" w:unhideWhenUsed="0"/>
+    <w:lsdException w:name="Medium Grid 1" w:semiHidden="0" w:uiPriority="67" w:unhideWhenUsed="0"/>
+    <w:lsdException w:name="Medium Grid 2" w:semiHidden="0" w:uiPriority="68" w:unhideWhenUsed="0"/>
+    <w:lsdException w:name="Medium Grid 3" w:semiHidden="0" w:uiPriority="69" w:unhideWhenUsed="0"/>
+    <w:lsdException w:name="Dark List" w:semiHidden="0" w:uiPriority="70" w:unhideWhenUsed="0"/>
+    <w:lsdException w:name="Colorful Shading" w:semiHidden="0" w:uiPriority="71" w:unhideWhenUsed="0"/>
+    <w:lsdException w:name="Colorful List" w:semiHidden="0" w:uiPriority="72" w:unhideWhenUsed="0"/>
+    <w:lsdException w:name="Colorful Grid" w:semiHidden="0" w:uiPriority="73" w:unhideWhenUsed="0"/>
+    <w:lsdException w:name="Light Shading Accent 1" w:semiHidden="0" w:uiPriority="60" w:unhideWhenUsed="0"/>
+    <w:lsdException w:name="Light List Accent 1" w:semiHidden="0" w:uiPriority="61" w:unhideWhenUsed="0"/>
+    <w:lsdException w:name="Light Grid Accent 1" w:semiHidden="0" w:uiPriority="62" w:unhideWhenUsed="0"/>
+    <w:lsdException w:name="Medium Shading 1 Accent 1" w:semiHidden="0" w:uiPriority="63" w:unhideWhenUsed="0"/>
+    <w:lsdException w:name="Medium Shading 2 Accent 1" w:semiHidden="0" w:uiPriority="64" w:unhideWhenUsed="0"/>
+    <w:lsdException w:name="Medium List 1 Accent 1" w:semiHidden="0" w:uiPriority="65" w:unhideWhenUsed="0"/>
+    <w:lsdException w:name="Revision" w:unhideWhenUsed="0"/>
+    <w:lsdException w:name="List Paragraph" w:semiHidden="0" w:uiPriority="34" w:unhideWhenUsed="0" w:qFormat="1"/>
+    <w:lsdException w:name="Quote" w:semiHidden="0" w:uiPriority="29" w:unhideWhenUsed="0" w:qFormat="1"/>
+    <w:lsdException w:name="Intense Quote" w:semiHidden="0" w:uiPriority="30" w:unhideWhenUsed="0" w:qFormat="1"/>
+    <w:lsdException w:name="Medium List 2 Accent 1" w:semiHidden="0" w:uiPriority="66" w:unhideWhenUsed="0"/>
+    <w:lsdException w:name="Medium Grid 1 Accent 1" w:semiHidden="0" w:uiPriority="67" w:unhideWhenUsed="0"/>
+    <w:lsdException w:name="Medium Grid 2 Accent 1" w:semiHidden="0" w:uiPriority="68" w:unhideWhenUsed="0"/>
+    <w:lsdException w:name="Medium Grid 3 Accent 1" w:semiHidden="0" w:uiPriority="69" w:unhideWhenUsed="0"/>
+    <w:lsdException w:name="Dark List Accent 1" w:semiHidden="0" w:uiPriority="70" w:unhideWhenUsed="0"/>
+    <w:lsdException w:name="Colorful Shading Accent 1" w:semiHidden="0" w:uiPriority="71" w:unhideWhenUsed="0"/>
+    <w:lsdException w:name="Colorful List Accent 1" w:semiHidden="0" w:uiPriority="72" w:unhideWhenUsed="0"/>
+    <w:lsdException w:name="Colorful Grid Accent 1" w:semiHidden="0" w:uiPriority="73" w:unhideWhenUsed="0"/>
+    <w:lsdException w:name="Light Shading Accent 2" w:semiHidden="0" w:uiPriority="60" w:unhideWhenUsed="0"/>
+    <w:lsdException w:name="Light List Accent 2" w:semiHidden="0" w:uiPriority="61" w:unhideWhenUsed="0"/>
+    <w:lsdException w:name="Light Grid Accent 2" w:semiHidden="0" w:uiPriority="62" w:unhideWhenUsed="0"/>
+    <w:lsdException w:name="Medium Shading 1 Accent 2" w:semiHidden="0" w:uiPriority="63" w:unhideWhenUsed="0"/>
+    <w:lsdException w:name="Medium Shading 2 Accent 2" w:semiHidden="0" w:uiPriority="64" w:unhideWhenUsed="0"/>
+    <w:lsdException w:name="Medium List 1 Accent 2" w:semiHidden="0" w:uiPriority="65" w:unhideWhenUsed="0"/>
+    <w:lsdException w:name="Medium List 2 Accent 2" w:semiHidden="0" w:uiPriority="66" w:unhideWhenUsed="0"/>
+    <w:lsdException w:name="Medium Grid 1 Accent 2" w:semiHidden="0" w:uiPriority="67" w:unhideWhenUsed="0"/>
+    <w:lsdException w:name="Medium Grid 2 Accent 2" w:semiHidden="0" w:uiPriority="68" w:unhideWhenUsed="0"/>
+    <w:lsdException w:name="Medium Grid 3 Accent 2" w:semiHidden="0" w:uiPriority="69" w:unhideWhenUsed="0"/>
+    <w:lsdException w:name="Dark List Accent 2" w:semiHidden="0" w:uiPriority="70" w:unhideWhenUsed="0"/>
+    <w:lsdException w:name="Colorful Shading Accent 2" w:semiHidden="0" w:uiPriority="71" w:unhideWhenUsed="0"/>
+    <w:lsdException w:name="Colorful List Accent 2" w:semiHidden="0" w:uiPriority="72" w:unhideWhenUsed="0"/>
+    <w:lsdException w:name="Colorful Grid Accent 2" w:semiHidden="0" w:uiPriority="73" w:unhideWhenUsed="0"/>
+    <w:lsdException w:name="Light Shading Accent 3" w:semiHidden="0" w:uiPriority="60" w:unhideWhenUsed="0"/>
+    <w:lsdException w:name="Light List Accent 3" w:semiHidden="0" w:uiPriority="61" w:unhideWhenUsed="0"/>
+    <w:lsdException w:name="Light Grid Accent 3" w:semiHidden="0" w:uiPriority="62" w:unhideWhenUsed="0"/>
+    <w:lsdException w:name="Medium Shading 1 Accent 3" w:semiHidden="0" w:uiPriority="63" w:unhideWhenUsed="0"/>
+    <w:lsdException w:name="Medium Shading 2 Accent 3" w:semiHidden="0" w:uiPriority="64" w:unhideWhenUsed="0"/>
+    <w:lsdException w:name="Medium List 1 Accent 3" w:semiHidden="0" w:uiPriority="65" w:unhideWhenUsed="0"/>
+    <w:lsdException w:name="Medium List 2 Accent 3" w:semiHidden="0" w:uiPriority="66" w:unhideWhenUsed="0"/>
+    <w:lsdException w:name="Medium Grid 1 Accent 3" w:semiHidden="0" w:uiPriority="67" w:unhideWhenUsed="0"/>
+    <w:lsdException w:name="Medium Grid 2 Accent 3" w:semiHidden="0" w:uiPriority="68" w:unhideWhenUsed="0"/>
+    <w:lsdException w:name="Medium Grid 3 Accent 3" w:semiHidden="0" w:uiPriority="69" w:unhideWhenUsed="0"/>
+    <w:lsdException w:name="Dark List Accent 3" w:semiHidden="0" w:uiPriority="70" w:unhideWhenUsed="0"/>
+    <w:lsdException w:name="Colorful Shading Accent 3" w:semiHidden="0" w:uiPriority="71" w:unhideWhenUsed="0"/>
+    <w:lsdException w:name="Colorful List Accent 3" w:semiHidden="0" w:uiPriority="72" w:unhideWhenUsed="0"/>
+    <w:lsdException w:name="Colorful Grid Accent 3" w:semiHidden="0" w:uiPriority="73" w:unhideWhenUsed="0"/>
+    <w:lsdException w:name="Light Shading Accent 4" w:semiHidden="0" w:uiPriority="60" w:unhideWhenUsed="0"/>
+    <w:lsdException w:name="Light List Accent 4" w:semiHidden="0" w:uiPriority="61" w:unhideWhenUsed="0"/>
+    <w:lsdException w:name="Light Grid Accent 4" w:semiHidden="0" w:uiPriority="62" w:unhideWhenUsed="0"/>
+    <w:lsdException w:name="Medium Shading 1 Accent 4" w:semiHidden="0" w:uiPriority="63" w:unhideWhenUsed="0"/>
+    <w:lsdException w:name="Medium Shading 2 Accent 4" w:semiHidden="0" w:uiPriority="64" w:unhideWhenUsed="0"/>
+    <w:lsdException w:name="Medium List 1 Accent 4" w:semiHidden="0" w:uiPriority="65" w:unhideWhenUsed="0"/>
+    <w:lsdException w:name="Medium List 2 Accent 4" w:semiHidden="0" w:uiPriority="66" w:unhideWhenUsed="0"/>
+    <w:lsdException w:name="Medium Grid 1 Accent 4" w:semiHidden="0" w:uiPriority="67" w:unhideWhenUsed="0"/>
+    <w:lsdException w:name="Medium Grid 2 Accent 4" w:semiHidden="0" w:uiPriority="68" w:unhideWhenUsed="0"/>
+    <w:lsdException w:name="Medium Grid 3 Accent 4" w:semiHidden="0" w:uiPriority="69" w:unhideWhenUsed="0"/>
+    <w:lsdException w:name="Dark List Accent 4" w:semiHidden="0" w:uiPriority="70" w:unhideWhenUsed="0"/>
+    <w:lsdException w:name="Colorful Shading Accent 4" w:semiHidden="0" w:uiPriority="71" w:unhideWhenUsed="0"/>
+    <w:lsdException w:name="Colorful List Accent 4" w:semiHidden="0" w:uiPriority="72" w:unhideWhenUsed="0"/>
+    <w:lsdException w:name="Colorful Grid Accent 4" w:semiHidden="0" w:uiPriority="73" w:unhideWhenUsed="0"/>
+    <w:lsdException w:name="Light Shading Accent 5" w:semiHidden="0" w:uiPriority="60" w:unhideWhenUsed="0"/>
+    <w:lsdException w:name="Light List Accent 5" w:semiHidden="0" w:uiPriority="61" w:unhideWhenUsed="0"/>
+    <w:lsdException w:name="Light Grid Accent 5" w:semiHidden="0" w:uiPriority="62" w:unhideWhenUsed="0"/>
+    <w:lsdException w:name="Medium Shading 1 Accent 5" w:semiHidden="0" w:uiPriority="63" w:unhideWhenUsed="0"/>
+    <w:lsdException w:name="Medium Shading 2 Accent 5" w:semiHidden="0" w:uiPriority="64" w:unhideWhenUsed="0"/>
+    <w:lsdException w:name="Medium List 1 Accent 5" w:semiHidden="0" w:uiPriority="65" w:unhideWhenUsed="0"/>
+    <w:lsdException w:name="Medium List 2 Accent 5" w:semiHidden="0" w:uiPriority="66" w:unhideWhenUsed="0"/>
+    <w:lsdException w:name="Medium Grid 1 Accent 5" w:semiHidden="0" w:uiPriority="67" w:unhideWhenUsed="0"/>
+    <w:lsdException w:name="Medium Grid 2 Accent 5" w:semiHidden="0" w:uiPriority="68" w:unhideWhenUsed="0"/>
+    <w:lsdException w:name="Medium Grid 3 Accent 5" w:semiHidden="0" w:uiPriority="69" w:unhideWhenUsed="0"/>
+    <w:lsdException w:name="Dark List Accent 5" w:semiHidden="0" w:uiPriority="70" w:unhideWhenUsed="0"/>
+    <w:lsdException w:name="Colorful Shading Accent 5" w:semiHidden="0" w:uiPriority="71" w:unhideWhenUsed="0"/>
+    <w:lsdException w:name="Colorful List Accent 5" w:semiHidden="0" w:uiPriority="72" w:unhideWhenUsed="0"/>
+    <w:lsdException w:name="Colorful Grid Accent 5" w:semiHidden="0" w:uiPriority="73" w:unhideWhenUsed="0"/>
+    <w:lsdException w:name="Light Shading Accent 6" w:semiHidden="0" w:uiPriority="60" w:unhideWhenUsed="0"/>
+    <w:lsdException w:name="Light List Accent 6" w:semiHidden="0" w:uiPriority="61" w:unhideWhenUsed="0"/>
+    <w:lsdException w:name="Light Grid Accent 6" w:semiHidden="0" w:uiPriority="62" w:unhideWhenUsed="0"/>
+    <w:lsdException w:name="Medium Shading 1 Accent 6" w:semiHidden="0" w:uiPriority="63" w:unhideWhenUsed="0"/>
+    <w:lsdException w:name="Medium Shading 2 Accent 6" w:semiHidden="0" w:uiPriority="64" w:unhideWhenUsed="0"/>
+    <w:lsdException w:name="Medium List 1 Accent 6" w:semiHidden="0" w:uiPriority="65" w:unhideWhenUsed="0"/>
+    <w:lsdException w:name="Medium List 2 Accent 6" w:semiHidden="0" w:uiPriority="66" w:unhideWhenUsed="0"/>
+    <w:lsdException w:name="Medium Grid 1 Accent 6" w:semiHidden="0" w:uiPriority="67" w:unhideWhenUsed="0"/>
+    <w:lsdException w:name="Medium Grid 2 Accent 6" w:semiHidden="0" w:uiPriority="68" w:unhideWhenUsed="0"/>
+    <w:lsdException w:name="Medium Grid 3 Accent 6" w:semiHidden="0" w:uiPriority="69" w:unhideWhenUsed="0"/>
+    <w:lsdException w:name="Dark List Accent 6" w:semiHidden="0" w:uiPriority="70" w:unhideWhenUsed="0"/>
+    <w:lsdException w:name="Colorful Shading Accent 6" w:semiHidden="0" w:uiPriority="71" w:unhideWhenUsed="0"/>
+    <w:lsdException w:name="Colorful List Accent 6" w:semiHidden="0" w:uiPriority="72" w:unhideWhenUsed="0"/>
+    <w:lsdException w:name="Colorful Grid Accent 6" w:semiHidden="0" w:uiPriority="73" w:unhideWhenUsed="0"/>
+    <w:lsdException w:name="Subtle Emphasis" w:semiHidden="0" w:uiPriority="19" w:unhideWhenUsed="0" w:qFormat="1"/>
+    <w:lsdException w:name="Intense Emphasis" w:semiHidden="0" w:uiPriority="21" w:unhideWhenUsed="0" w:qFormat="1"/>
+    <w:lsdException w:name="Subtle Reference" w:semiHidden="0" w:uiPriority="31" w:unhideWhenUsed="0" w:qFormat="1"/>
+    <w:lsdException w:name="Intense Reference" w:semiHidden="0" w:uiPriority="32" w:unhideWhenUsed="0" w:qFormat="1"/>
+    <w:lsdException w:name="Book Title" w:semiHidden="0" w:uiPriority="33" w:unhideWhenUsed="0" w:qFormat="1"/>
+    <w:lsdException w:name="Bibliography" w:uiPriority="37"/>
+    <w:lsdException w:name="TOC Heading" w:uiPriority="39" w:qFormat="1"/>
+  </w:latentStyles>
+  <w:style w:type="paragraph" w:default="1" w:styleId="Standaard">
+    <w:name w:val="Normal"/>
+    <w:qFormat/>
+    <w:rsid w:val="00DE73A8"/>
+    <w:pPr>
+      <w:jc w:val="both"/>
+    </w:pPr>
+    <w:rPr>
+      <w:rFonts w:ascii="Quicksand Book" w:hAnsi="Quicksand Book"/>
+      <w:sz w:val="20"/>
+    </w:rPr>
+  </w:style>
+  <w:style w:type="paragraph" w:styleId="Kop1">
+    <w:name w:val="heading 1"/>
+    <w:basedOn w:val="Standaard"/>
+    <w:next w:val="Standaard"/>
+    <w:link w:val="Kop1Char"/>
+    <w:uiPriority w:val="9"/>
+    <w:qFormat/>
+    <w:rsid w:val="00DE73A8"/>
+    <w:pPr>
+      <w:keepNext/>
+      <w:keepLines/>
+      <w:pageBreakBefore/>
+      <w:numPr>
+        <w:numId w:val="3"/>
+      </w:numPr>
+      <w:spacing w:before="480" w:after="120"/>
+      <w:outlineLvl w:val="0"/>
+    </w:pPr>
+    <w:rPr>
+      <w:rFonts w:eastAsiaTheme="majorEastAsia" w:cstheme="majorBidi"/>
+      <w:b/>
+      <w:bCs/>
+      <w:color w:val="C00000"/>
+      <w:sz w:val="28"/>
+      <w:szCs w:val="28"/>
+    </w:rPr>
+  </w:style>
+  <w:style w:type="paragraph" w:styleId="Kop2">
+    <w:name w:val="heading 2"/>
+    <w:basedOn w:val="Standaard"/>
+    <w:next w:val="Standaard"/>
+    <w:link w:val="Kop2Char"/>
+    <w:uiPriority w:val="9"/>
+    <w:unhideWhenUsed/>
+    <w:qFormat/>
+    <w:rsid w:val="00DE73A8"/>
+    <w:pPr>
+      <w:keepNext/>
+      <w:keepLines/>
+      <w:numPr>
+        <w:ilvl w:val="1"/>
+        <w:numId w:val="3"/>
+      </w:numPr>
+      <w:spacing w:before="200" w:after="120"/>
+      <w:outlineLvl w:val="1"/>
+    </w:pPr>
+    <w:rPr>
+      <w:rFonts w:eastAsiaTheme="majorEastAsia" w:cstheme="majorBidi"/>
+      <w:b/>
+      <w:bCs/>
+      <w:color w:val="F00000"/>
+      <w:sz w:val="26"/>
+      <w:szCs w:val="26"/>
+    </w:rPr>
+  </w:style>
+  <w:style w:type="paragraph" w:styleId="Kop3">
+    <w:name w:val="heading 3"/>
+    <w:basedOn w:val="Standaard"/>
+    <w:next w:val="Standaard"/>
+    <w:link w:val="Kop3Char"/>
+    <w:uiPriority w:val="9"/>
+    <w:semiHidden/>
+    <w:unhideWhenUsed/>
+    <w:qFormat/>
+    <w:rsid w:val="00DE73A8"/>
+    <w:pPr>
+      <w:keepNext/>
+      <w:keepLines/>
+      <w:spacing w:before="200" w:after="120"/>
+      <w:ind w:left="1080" w:hanging="360"/>
+      <w:outlineLvl w:val="2"/>
+    </w:pPr>
+    <w:rPr>
+      <w:rFonts w:eastAsiaTheme="majorEastAsia" w:cstheme="majorBidi"/>
+      <w:b/>
+      <w:bCs/>
+      <w:color w:val="C00000"/>
+    </w:rPr>
+  </w:style>
+  <w:style w:type="paragraph" w:styleId="Kop4">
+    <w:name w:val="heading 4"/>
+    <w:basedOn w:val="Standaard"/>
+    <w:next w:val="Standaard"/>
+    <w:link w:val="Kop4Char"/>
+    <w:uiPriority w:val="9"/>
+    <w:semiHidden/>
+    <w:unhideWhenUsed/>
+    <w:qFormat/>
+    <w:rsid w:val="00DE73A8"/>
+    <w:pPr>
+      <w:keepNext/>
+      <w:keepLines/>
+      <w:spacing w:before="200" w:after="0"/>
+      <w:outlineLvl w:val="3"/>
+    </w:pPr>
+    <w:rPr>
+      <w:rFonts w:asciiTheme="majorHAnsi" w:eastAsiaTheme="majorEastAsia" w:hAnsiTheme="majorHAnsi" w:cstheme="majorBidi"/>
+      <w:b/>
+      <w:bCs/>
+      <w:i/>
+      <w:iCs/>
+      <w:color w:val="4F81BD" w:themeColor="accent1"/>
+    </w:rPr>
+  </w:style>
+  <w:style w:type="paragraph" w:styleId="Kop5">
+    <w:name w:val="heading 5"/>
+    <w:basedOn w:val="Standaard"/>
+    <w:next w:val="Standaard"/>
+    <w:link w:val="Kop5Char"/>
+    <w:uiPriority w:val="9"/>
+    <w:semiHidden/>
+    <w:unhideWhenUsed/>
+    <w:qFormat/>
+    <w:rsid w:val="00DE73A8"/>
+    <w:pPr>
+      <w:keepNext/>
+      <w:keepLines/>
+      <w:spacing w:before="200" w:after="0"/>
+      <w:outlineLvl w:val="4"/>
+    </w:pPr>
+    <w:rPr>
+      <w:rFonts w:asciiTheme="majorHAnsi" w:eastAsiaTheme="majorEastAsia" w:hAnsiTheme="majorHAnsi" w:cstheme="majorBidi"/>
+      <w:color w:val="243F60" w:themeColor="accent1" w:themeShade="7F"/>
+    </w:rPr>
+  </w:style>
+  <w:style w:type="paragraph" w:styleId="Kop6">
+    <w:name w:val="heading 6"/>
+    <w:basedOn w:val="Standaard"/>
+    <w:next w:val="Standaard"/>
+    <w:link w:val="Kop6Char"/>
+    <w:uiPriority w:val="9"/>
+    <w:semiHidden/>
+    <w:unhideWhenUsed/>
+    <w:qFormat/>
+    <w:rsid w:val="00DE73A8"/>
+    <w:pPr>
+      <w:keepNext/>
+      <w:keepLines/>
+      <w:spacing w:before="200" w:after="0"/>
+      <w:outlineLvl w:val="5"/>
+    </w:pPr>
+    <w:rPr>
+      <w:rFonts w:asciiTheme="majorHAnsi" w:eastAsiaTheme="majorEastAsia" w:hAnsiTheme="majorHAnsi" w:cstheme="majorBidi"/>
+      <w:i/>
+      <w:iCs/>
+      <w:color w:val="243F60" w:themeColor="accent1" w:themeShade="7F"/>
+    </w:rPr>
+  </w:style>
+  <w:style w:type="paragraph" w:styleId="Kop7">
+    <w:name w:val="heading 7"/>
+    <w:basedOn w:val="Standaard"/>
+    <w:next w:val="Standaard"/>
+    <w:link w:val="Kop7Char"/>
+    <w:uiPriority w:val="9"/>
+    <w:semiHidden/>
+    <w:unhideWhenUsed/>
+    <w:qFormat/>
+    <w:rsid w:val="00DE73A8"/>
+    <w:pPr>
+      <w:keepNext/>
+      <w:keepLines/>
+      <w:spacing w:before="200" w:after="0"/>
+      <w:outlineLvl w:val="6"/>
+    </w:pPr>
+    <w:rPr>
+      <w:rFonts w:asciiTheme="majorHAnsi" w:eastAsiaTheme="majorEastAsia" w:hAnsiTheme="majorHAnsi" w:cstheme="majorBidi"/>
+      <w:i/>
+      <w:iCs/>
+      <w:color w:val="404040" w:themeColor="text1" w:themeTint="BF"/>
+    </w:rPr>
+  </w:style>
+  <w:style w:type="paragraph" w:styleId="Kop8">
+    <w:name w:val="heading 8"/>
+    <w:basedOn w:val="Standaard"/>
+    <w:next w:val="Standaard"/>
+    <w:link w:val="Kop8Char"/>
+    <w:uiPriority w:val="9"/>
+    <w:semiHidden/>
+    <w:unhideWhenUsed/>
+    <w:qFormat/>
+    <w:rsid w:val="00DE73A8"/>
+    <w:pPr>
+      <w:keepNext/>
+      <w:keepLines/>
+      <w:spacing w:before="200" w:after="0"/>
+      <w:outlineLvl w:val="7"/>
+    </w:pPr>
+    <w:rPr>
+      <w:rFonts w:asciiTheme="majorHAnsi" w:eastAsiaTheme="majorEastAsia" w:hAnsiTheme="majorHAnsi" w:cstheme="majorBidi"/>
+      <w:color w:val="404040" w:themeColor="text1" w:themeTint="BF"/>
+      <w:szCs w:val="20"/>
+    </w:rPr>
+  </w:style>
+  <w:style w:type="paragraph" w:styleId="Kop9">
+    <w:name w:val="heading 9"/>
+    <w:basedOn w:val="Standaard"/>
+    <w:next w:val="Standaard"/>
+    <w:link w:val="Kop9Char"/>
+    <w:uiPriority w:val="9"/>
+    <w:semiHidden/>
+    <w:unhideWhenUsed/>
+    <w:qFormat/>
+    <w:rsid w:val="00DE73A8"/>
+    <w:pPr>
+      <w:keepNext/>
+      <w:keepLines/>
+      <w:spacing w:before="200" w:after="0"/>
+      <w:outlineLvl w:val="8"/>
+    </w:pPr>
+    <w:rPr>
+      <w:rFonts w:asciiTheme="majorHAnsi" w:eastAsiaTheme="majorEastAsia" w:hAnsiTheme="majorHAnsi" w:cstheme="majorBidi"/>
+      <w:i/>
+      <w:iCs/>
+      <w:color w:val="404040" w:themeColor="text1" w:themeTint="BF"/>
+      <w:szCs w:val="20"/>
+    </w:rPr>
+  </w:style>
+  <w:style w:type="character" w:default="1" w:styleId="Standaardalinea-lettertype">
+    <w:name w:val="Default Paragraph Font"/>
+    <w:uiPriority w:val="1"/>
+    <w:unhideWhenUsed/>
+  </w:style>
+  <w:style w:type="table" w:default="1" w:styleId="Standaardtabel">
+    <w:name w:val="Normal Table"/>
+    <w:uiPriority w:val="99"/>
+    <w:semiHidden/>
+    <w:unhideWhenUsed/>
+    <w:tblPr>
+      <w:tblInd w:w="0" w:type="dxa"/>
+      <w:tblCellMar>
+        <w:top w:w="0" w:type="dxa"/>
+        <w:left w:w="108" w:type="dxa"/>
+        <w:bottom w:w="0" w:type="dxa"/>
+        <w:right w:w="108" w:type="dxa"/>
+      </w:tblCellMar>
+    </w:tblPr>
+  </w:style>
+  <w:style w:type="numbering" w:default="1" w:styleId="Geenlijst">
+    <w:name w:val="No List"/>
+    <w:uiPriority w:val="99"/>
+    <w:semiHidden/>
+    <w:unhideWhenUsed/>
+  </w:style>
+  <w:style w:type="character" w:customStyle="1" w:styleId="Kop1Char">
+    <w:name w:val="Kop 1 Char"/>
+    <w:basedOn w:val="Standaardalinea-lettertype"/>
+    <w:link w:val="Kop1"/>
+    <w:uiPriority w:val="9"/>
+    <w:rsid w:val="00DE73A8"/>
+    <w:rPr>
+      <w:rFonts w:ascii="Quicksand Book" w:eastAsiaTheme="majorEastAsia" w:hAnsi="Quicksand Book" w:cstheme="majorBidi"/>
+      <w:b/>
+      <w:bCs/>
+      <w:color w:val="C00000"/>
+      <w:sz w:val="28"/>
+      <w:szCs w:val="28"/>
+    </w:rPr>
+  </w:style>
+  <w:style w:type="character" w:customStyle="1" w:styleId="Kop2Char">
+    <w:name w:val="Kop 2 Char"/>
+    <w:basedOn w:val="Standaardalinea-lettertype"/>
+    <w:link w:val="Kop2"/>
+    <w:uiPriority w:val="9"/>
+    <w:rsid w:val="00DE73A8"/>
+    <w:rPr>
+      <w:rFonts w:ascii="Quicksand Book" w:eastAsiaTheme="majorEastAsia" w:hAnsi="Quicksand Book" w:cstheme="majorBidi"/>
+      <w:b/>
+      <w:bCs/>
+      <w:color w:val="F00000"/>
+      <w:sz w:val="26"/>
+      <w:szCs w:val="26"/>
+    </w:rPr>
+  </w:style>
+  <w:style w:type="character" w:customStyle="1" w:styleId="Kop3Char">
+    <w:name w:val="Kop 3 Char"/>
+    <w:basedOn w:val="Standaardalinea-lettertype"/>
+    <w:link w:val="Kop3"/>
+    <w:uiPriority w:val="9"/>
+    <w:semiHidden/>
+    <w:rsid w:val="00DE73A8"/>
+    <w:rPr>
+      <w:rFonts w:ascii="Quicksand Book" w:eastAsiaTheme="majorEastAsia" w:hAnsi="Quicksand Book" w:cstheme="majorBidi"/>
+      <w:b/>
+      <w:bCs/>
+      <w:color w:val="C00000"/>
+      <w:sz w:val="20"/>
+    </w:rPr>
+  </w:style>
+  <w:style w:type="character" w:customStyle="1" w:styleId="Kop4Char">
+    <w:name w:val="Kop 4 Char"/>
+    <w:basedOn w:val="Standaardalinea-lettertype"/>
+    <w:link w:val="Kop4"/>
+    <w:uiPriority w:val="9"/>
+    <w:semiHidden/>
+    <w:rsid w:val="00DE73A8"/>
+    <w:rPr>
+      <w:rFonts w:asciiTheme="majorHAnsi" w:eastAsiaTheme="majorEastAsia" w:hAnsiTheme="majorHAnsi" w:cstheme="majorBidi"/>
+      <w:b/>
+      <w:bCs/>
+      <w:i/>
+      <w:iCs/>
+      <w:color w:val="4F81BD" w:themeColor="accent1"/>
+      <w:sz w:val="20"/>
+    </w:rPr>
+  </w:style>
+  <w:style w:type="character" w:customStyle="1" w:styleId="Kop5Char">
+    <w:name w:val="Kop 5 Char"/>
+    <w:basedOn w:val="Standaardalinea-lettertype"/>
+    <w:link w:val="Kop5"/>
+    <w:uiPriority w:val="9"/>
+    <w:semiHidden/>
+    <w:rsid w:val="00DE73A8"/>
+    <w:rPr>
+      <w:rFonts w:asciiTheme="majorHAnsi" w:eastAsiaTheme="majorEastAsia" w:hAnsiTheme="majorHAnsi" w:cstheme="majorBidi"/>
+      <w:color w:val="243F60" w:themeColor="accent1" w:themeShade="7F"/>
+      <w:sz w:val="20"/>
+    </w:rPr>
+  </w:style>
+  <w:style w:type="character" w:customStyle="1" w:styleId="Kop6Char">
+    <w:name w:val="Kop 6 Char"/>
+    <w:basedOn w:val="Standaardalinea-lettertype"/>
+    <w:link w:val="Kop6"/>
+    <w:uiPriority w:val="9"/>
+    <w:semiHidden/>
+    <w:rsid w:val="00DE73A8"/>
+    <w:rPr>
+      <w:rFonts w:asciiTheme="majorHAnsi" w:eastAsiaTheme="majorEastAsia" w:hAnsiTheme="majorHAnsi" w:cstheme="majorBidi"/>
+      <w:i/>
+      <w:iCs/>
+      <w:color w:val="243F60" w:themeColor="accent1" w:themeShade="7F"/>
+      <w:sz w:val="20"/>
+    </w:rPr>
+  </w:style>
+  <w:style w:type="character" w:customStyle="1" w:styleId="Kop7Char">
+    <w:name w:val="Kop 7 Char"/>
+    <w:basedOn w:val="Standaardalinea-lettertype"/>
+    <w:link w:val="Kop7"/>
+    <w:uiPriority w:val="9"/>
+    <w:semiHidden/>
+    <w:rsid w:val="00DE73A8"/>
+    <w:rPr>
+      <w:rFonts w:asciiTheme="majorHAnsi" w:eastAsiaTheme="majorEastAsia" w:hAnsiTheme="majorHAnsi" w:cstheme="majorBidi"/>
+      <w:i/>
+      <w:iCs/>
+      <w:color w:val="404040" w:themeColor="text1" w:themeTint="BF"/>
+      <w:sz w:val="20"/>
+    </w:rPr>
+  </w:style>
+  <w:style w:type="character" w:customStyle="1" w:styleId="Kop8Char">
+    <w:name w:val="Kop 8 Char"/>
+    <w:basedOn w:val="Standaardalinea-lettertype"/>
+    <w:link w:val="Kop8"/>
+    <w:uiPriority w:val="9"/>
+    <w:semiHidden/>
+    <w:rsid w:val="00DE73A8"/>
+    <w:rPr>
+      <w:rFonts w:asciiTheme="majorHAnsi" w:eastAsiaTheme="majorEastAsia" w:hAnsiTheme="majorHAnsi" w:cstheme="majorBidi"/>
+      <w:color w:val="404040" w:themeColor="text1" w:themeTint="BF"/>
+      <w:sz w:val="20"/>
+      <w:szCs w:val="20"/>
+    </w:rPr>
+  </w:style>
+  <w:style w:type="character" w:customStyle="1" w:styleId="Kop9Char">
+    <w:name w:val="Kop 9 Char"/>
+    <w:basedOn w:val="Standaardalinea-lettertype"/>
+    <w:link w:val="Kop9"/>
+    <w:uiPriority w:val="9"/>
+    <w:semiHidden/>
+    <w:rsid w:val="00DE73A8"/>
+    <w:rPr>
+      <w:rFonts w:asciiTheme="majorHAnsi" w:eastAsiaTheme="majorEastAsia" w:hAnsiTheme="majorHAnsi" w:cstheme="majorBidi"/>
+      <w:i/>
+      <w:iCs/>
+      <w:color w:val="404040" w:themeColor="text1" w:themeTint="BF"/>
+      <w:sz w:val="20"/>
+      <w:szCs w:val="20"/>
+    </w:rPr>
+  </w:style>
+  <w:style w:type="paragraph" w:styleId="Titel">
+    <w:name w:val="Title"/>
+    <w:basedOn w:val="Standaard"/>
+    <w:next w:val="Standaard"/>
+    <w:link w:val="TitelChar"/>
+    <w:uiPriority w:val="10"/>
+    <w:qFormat/>
+    <w:rsid w:val="00DE73A8"/>
+    <w:pPr>
+      <w:pBdr>
+        <w:bottom w:val="single" w:sz="8" w:space="4" w:color="C00000"/>
+      </w:pBdr>
+      <w:spacing w:after="300" w:line="240" w:lineRule="auto"/>
+      <w:contextualSpacing/>
+      <w:jc w:val="right"/>
+    </w:pPr>
+    <w:rPr>
+      <w:rFonts w:ascii="Quicksand Bold" w:eastAsiaTheme="majorEastAsia" w:hAnsi="Quicksand Bold" w:cstheme="majorBidi"/>
+      <w:b/>
+      <w:color w:val="C00000"/>
+      <w:spacing w:val="5"/>
+      <w:kern w:val="28"/>
+      <w:sz w:val="52"/>
+      <w:szCs w:val="52"/>
+    </w:rPr>
+  </w:style>
+  <w:style w:type="character" w:customStyle="1" w:styleId="TitelChar">
+    <w:name w:val="Titel Char"/>
+    <w:basedOn w:val="Standaardalinea-lettertype"/>
+    <w:link w:val="Titel"/>
+    <w:uiPriority w:val="10"/>
+    <w:rsid w:val="00DE73A8"/>
+    <w:rPr>
+      <w:rFonts w:ascii="Quicksand Bold" w:eastAsiaTheme="majorEastAsia" w:hAnsi="Quicksand Bold" w:cstheme="majorBidi"/>
+      <w:b/>
+      <w:color w:val="C00000"/>
+      <w:spacing w:val="5"/>
+      <w:kern w:val="28"/>
+      <w:sz w:val="52"/>
+      <w:szCs w:val="52"/>
+    </w:rPr>
+  </w:style>
+  <w:style w:type="paragraph" w:styleId="Ondertitel">
+    <w:name w:val="Subtitle"/>
+    <w:basedOn w:val="Standaard"/>
+    <w:next w:val="Standaard"/>
+    <w:link w:val="OndertitelChar"/>
+    <w:uiPriority w:val="11"/>
+    <w:qFormat/>
+    <w:rsid w:val="00DE73A8"/>
+    <w:pPr>
+      <w:numPr>
+        <w:ilvl w:val="1"/>
+      </w:numPr>
+      <w:spacing w:after="0"/>
+      <w:jc w:val="right"/>
+    </w:pPr>
+    <w:rPr>
+      <w:rFonts w:eastAsiaTheme="majorEastAsia" w:cstheme="majorBidi"/>
+      <w:b/>
+      <w:i/>
+      <w:iCs/>
+      <w:color w:val="FF0000"/>
+      <w:spacing w:val="15"/>
+      <w:sz w:val="24"/>
+      <w:szCs w:val="24"/>
+    </w:rPr>
+  </w:style>
+  <w:style w:type="character" w:customStyle="1" w:styleId="OndertitelChar">
+    <w:name w:val="Ondertitel Char"/>
+    <w:basedOn w:val="Standaardalinea-lettertype"/>
+    <w:link w:val="Ondertitel"/>
+    <w:uiPriority w:val="11"/>
+    <w:rsid w:val="00DE73A8"/>
+    <w:rPr>
+      <w:rFonts w:ascii="Quicksand Book" w:eastAsiaTheme="majorEastAsia" w:hAnsi="Quicksand Book" w:cstheme="majorBidi"/>
+      <w:b/>
+      <w:i/>
+      <w:iCs/>
+      <w:color w:val="FF0000"/>
+      <w:spacing w:val="15"/>
+      <w:sz w:val="24"/>
+      <w:szCs w:val="24"/>
+    </w:rPr>
+  </w:style>
+  <w:style w:type="character" w:styleId="Zwaar">
+    <w:name w:val="Strong"/>
+    <w:uiPriority w:val="22"/>
+    <w:qFormat/>
+    <w:rsid w:val="00DE73A8"/>
+    <w:rPr>
+      <w:b/>
+      <w:bCs/>
+    </w:rPr>
+  </w:style>
+  <w:style w:type="character" w:styleId="Nadruk">
+    <w:name w:val="Emphasis"/>
+    <w:uiPriority w:val="20"/>
+    <w:qFormat/>
+    <w:rsid w:val="00DE73A8"/>
+    <w:rPr>
+      <w:i/>
+      <w:iCs/>
+    </w:rPr>
+  </w:style>
+  <w:style w:type="paragraph" w:styleId="Geenafstand">
+    <w:name w:val="No Spacing"/>
+    <w:basedOn w:val="Standaard"/>
+    <w:uiPriority w:val="1"/>
+    <w:qFormat/>
+    <w:rsid w:val="00DE73A8"/>
+    <w:pPr>
+      <w:spacing w:after="0" w:line="240" w:lineRule="auto"/>
+    </w:pPr>
+  </w:style>
+  <w:style w:type="paragraph" w:styleId="Lijstalinea">
+    <w:name w:val="List Paragraph"/>
+    <w:basedOn w:val="Standaard"/>
+    <w:uiPriority w:val="34"/>
+    <w:qFormat/>
+    <w:rsid w:val="00DE73A8"/>
+    <w:pPr>
+      <w:ind w:left="720"/>
+      <w:contextualSpacing/>
+    </w:pPr>
+  </w:style>
+  <w:style w:type="paragraph" w:styleId="Citaat">
+    <w:name w:val="Quote"/>
+    <w:basedOn w:val="Standaard"/>
+    <w:next w:val="Standaard"/>
+    <w:link w:val="CitaatChar"/>
+    <w:uiPriority w:val="29"/>
+    <w:qFormat/>
+    <w:rsid w:val="00DE73A8"/>
+    <w:rPr>
+      <w:rFonts w:ascii="Tahoma" w:hAnsi="Tahoma"/>
+      <w:i/>
+      <w:iCs/>
+      <w:color w:val="000000" w:themeColor="text1"/>
+    </w:rPr>
+  </w:style>
+  <w:style w:type="character" w:customStyle="1" w:styleId="CitaatChar">
+    <w:name w:val="Citaat Char"/>
+    <w:basedOn w:val="Standaardalinea-lettertype"/>
+    <w:link w:val="Citaat"/>
+    <w:uiPriority w:val="29"/>
+    <w:rsid w:val="00DE73A8"/>
+    <w:rPr>
+      <w:rFonts w:ascii="Tahoma" w:hAnsi="Tahoma"/>
+      <w:i/>
+      <w:iCs/>
+      <w:color w:val="000000" w:themeColor="text1"/>
+      <w:sz w:val="20"/>
+    </w:rPr>
+  </w:style>
+  <w:style w:type="paragraph" w:styleId="Duidelijkcitaat">
+    <w:name w:val="Intense Quote"/>
+    <w:basedOn w:val="Standaard"/>
+    <w:next w:val="Standaard"/>
+    <w:link w:val="DuidelijkcitaatChar"/>
+    <w:uiPriority w:val="30"/>
+    <w:qFormat/>
+    <w:rsid w:val="00DE73A8"/>
+    <w:pPr>
+      <w:pBdr>
+        <w:bottom w:val="single" w:sz="4" w:space="4" w:color="4F81BD" w:themeColor="accent1"/>
+      </w:pBdr>
+      <w:spacing w:before="200" w:after="280"/>
+      <w:ind w:left="936" w:right="936"/>
+    </w:pPr>
+    <w:rPr>
+      <w:rFonts w:ascii="Tahoma" w:hAnsi="Tahoma"/>
+      <w:b/>
+      <w:bCs/>
+      <w:i/>
+      <w:iCs/>
+      <w:color w:val="4F81BD" w:themeColor="accent1"/>
+    </w:rPr>
+  </w:style>
+  <w:style w:type="character" w:customStyle="1" w:styleId="DuidelijkcitaatChar">
+    <w:name w:val="Duidelijk citaat Char"/>
+    <w:basedOn w:val="Standaardalinea-lettertype"/>
+    <w:link w:val="Duidelijkcitaat"/>
+    <w:uiPriority w:val="30"/>
+    <w:rsid w:val="00DE73A8"/>
+    <w:rPr>
+      <w:rFonts w:ascii="Tahoma" w:hAnsi="Tahoma"/>
+      <w:b/>
+      <w:bCs/>
+      <w:i/>
+      <w:iCs/>
+      <w:color w:val="4F81BD" w:themeColor="accent1"/>
+      <w:sz w:val="20"/>
+    </w:rPr>
+  </w:style>
+  <w:style w:type="character" w:styleId="Subtielebenadrukking">
+    <w:name w:val="Subtle Emphasis"/>
+    <w:uiPriority w:val="19"/>
+    <w:qFormat/>
+    <w:rsid w:val="00DE73A8"/>
+    <w:rPr>
+      <w:rFonts w:ascii="Quicksand Book" w:hAnsi="Quicksand Book"/>
+      <w:b/>
+      <w:i/>
+      <w:iCs/>
+      <w:color w:val="808080" w:themeColor="text1" w:themeTint="7F"/>
+      <w:sz w:val="20"/>
+    </w:rPr>
+  </w:style>
+  <w:style w:type="character" w:styleId="Intensievebenadrukking">
+    <w:name w:val="Intense Emphasis"/>
+    <w:uiPriority w:val="21"/>
+    <w:qFormat/>
+    <w:rsid w:val="00DE73A8"/>
+    <w:rPr>
+      <w:b/>
+      <w:bCs/>
+      <w:i/>
+      <w:iCs/>
+      <w:color w:val="4F81BD" w:themeColor="accent1"/>
+    </w:rPr>
+  </w:style>
+  <w:style w:type="character" w:styleId="Subtieleverwijzing">
+    <w:name w:val="Subtle Reference"/>
+    <w:uiPriority w:val="31"/>
+    <w:qFormat/>
+    <w:rsid w:val="00DE73A8"/>
+    <w:rPr>
+      <w:smallCaps/>
+      <w:color w:val="C0504D" w:themeColor="accent2"/>
+      <w:u w:val="single"/>
+    </w:rPr>
+  </w:style>
+  <w:style w:type="character" w:styleId="Intensieveverwijzing">
+    <w:name w:val="Intense Reference"/>
+    <w:uiPriority w:val="32"/>
+    <w:qFormat/>
+    <w:rsid w:val="00DE73A8"/>
+    <w:rPr>
+      <w:b/>
+      <w:bCs/>
+      <w:smallCaps/>
+      <w:color w:val="C0504D" w:themeColor="accent2"/>
+      <w:spacing w:val="5"/>
+      <w:u w:val="single"/>
+    </w:rPr>
+  </w:style>
+  <w:style w:type="character" w:styleId="Titelvanboek">
+    <w:name w:val="Book Title"/>
+    <w:uiPriority w:val="33"/>
+    <w:qFormat/>
+    <w:rsid w:val="00DE73A8"/>
+    <w:rPr>
+      <w:b/>
+      <w:bCs/>
+      <w:smallCaps/>
+      <w:spacing w:val="5"/>
+    </w:rPr>
+  </w:style>
+  <w:style w:type="paragraph" w:styleId="Kopvaninhoudsopgave">
+    <w:name w:val="TOC Heading"/>
+    <w:basedOn w:val="Kop1"/>
+    <w:next w:val="Standaard"/>
+    <w:uiPriority w:val="39"/>
+    <w:semiHidden/>
+    <w:unhideWhenUsed/>
+    <w:qFormat/>
+    <w:rsid w:val="00DE73A8"/>
+    <w:pPr>
+      <w:numPr>
+        <w:numId w:val="0"/>
+      </w:numPr>
+      <w:outlineLvl w:val="9"/>
+    </w:pPr>
+    <w:rPr>
+      <w:rFonts w:asciiTheme="majorHAnsi" w:hAnsiTheme="majorHAnsi"/>
+      <w:color w:val="365F91" w:themeColor="accent1" w:themeShade="BF"/>
+    </w:rPr>
+  </w:style>
+  <w:style w:type="table" w:styleId="Tabelraster">
+    <w:name w:val="Table Grid"/>
+    <w:basedOn w:val="Standaardtabel"/>
+    <w:uiPriority w:val="59"/>
+    <w:rsid w:val="00B96225"/>
+    <w:pPr>
+      <w:spacing w:after="0" w:line="240" w:lineRule="auto"/>
+    </w:pPr>
+    <w:tblPr>
+      <w:tblBorders>
+        <w:top w:val="single" w:sz="4" w:space="0" w:color="auto"/>
+        <w:left w:val="single" w:sz="4" w:space="0" w:color="auto"/>
+        <w:bottom w:val="single" w:sz="4" w:space="0" w:color="auto"/>
+        <w:right w:val="single" w:sz="4" w:space="0" w:color="auto"/>
+        <w:insideH w:val="single" w:sz="4" w:space="0" w:color="auto"/>
+        <w:insideV w:val="single" w:sz="4" w:space="0" w:color="auto"/>
+      </w:tblBorders>
+    </w:tblPr>
+  </w:style>
+  <w:style w:type="table" w:customStyle="1" w:styleId="PlainTable5">
+    <w:name w:val="Plain Table 5"/>
+    <w:basedOn w:val="Standaardtabel"/>
+    <w:uiPriority w:val="45"/>
+    <w:rsid w:val="009E6B7A"/>
+    <w:pPr>
+      <w:spacing w:after="0" w:line="240" w:lineRule="auto"/>
+    </w:pPr>
+    <w:tblPr>
+      <w:tblStyleRowBandSize w:val="1"/>
+      <w:tblStyleColBandSize w:val="1"/>
+    </w:tblPr>
+    <w:tblStylePr w:type="firstRow">
+      <w:rPr>
+        <w:rFonts w:asciiTheme="majorHAnsi" w:eastAsiaTheme="majorEastAsia" w:hAnsiTheme="majorHAnsi" w:cstheme="majorBidi"/>
+        <w:i/>
+        <w:iCs/>
+        <w:sz w:val="26"/>
+      </w:rPr>
+      <w:tblPr/>
+      <w:tcPr>
+        <w:tcBorders>
+          <w:bottom w:val="single" w:sz="4" w:space="0" w:color="7F7F7F" w:themeColor="text1" w:themeTint="80"/>
+        </w:tcBorders>
+        <w:shd w:val="clear" w:color="auto" w:fill="FFFFFF" w:themeFill="background1"/>
+      </w:tcPr>
+    </w:tblStylePr>
+    <w:tblStylePr w:type="lastRow">
+      <w:rPr>
+        <w:rFonts w:asciiTheme="majorHAnsi" w:eastAsiaTheme="majorEastAsia" w:hAnsiTheme="majorHAnsi" w:cstheme="majorBidi"/>
+        <w:i/>
+        <w:iCs/>
+        <w:sz w:val="26"/>
+      </w:rPr>
+      <w:tblPr/>
+      <w:tcPr>
+        <w:tcBorders>
+          <w:top w:val="single" w:sz="4" w:space="0" w:color="7F7F7F" w:themeColor="text1" w:themeTint="80"/>
+        </w:tcBorders>
+        <w:shd w:val="clear" w:color="auto" w:fill="FFFFFF" w:themeFill="background1"/>
+      </w:tcPr>
+    </w:tblStylePr>
+    <w:tblStylePr w:type="firstCol">
+      <w:pPr>
+        <w:jc w:val="right"/>
+      </w:pPr>
+      <w:rPr>
+        <w:rFonts w:asciiTheme="majorHAnsi" w:eastAsiaTheme="majorEastAsia" w:hAnsiTheme="majorHAnsi" w:cstheme="majorBidi"/>
+        <w:i/>
+        <w:iCs/>
+        <w:sz w:val="26"/>
+      </w:rPr>
+      <w:tblPr/>
+      <w:tcPr>
+        <w:tcBorders>
+          <w:right w:val="single" w:sz="4" w:space="0" w:color="7F7F7F" w:themeColor="text1" w:themeTint="80"/>
+        </w:tcBorders>
+        <w:shd w:val="clear" w:color="auto" w:fill="FFFFFF" w:themeFill="background1"/>
+      </w:tcPr>
+    </w:tblStylePr>
+    <w:tblStylePr w:type="lastCol">
+      <w:rPr>
+        <w:rFonts w:asciiTheme="majorHAnsi" w:eastAsiaTheme="majorEastAsia" w:hAnsiTheme="majorHAnsi" w:cstheme="majorBidi"/>
+        <w:i/>
+        <w:iCs/>
+        <w:sz w:val="26"/>
+      </w:rPr>
+      <w:tblPr/>
+      <w:tcPr>
+        <w:tcBorders>
+          <w:left w:val="single" w:sz="4" w:space="0" w:color="7F7F7F" w:themeColor="text1" w:themeTint="80"/>
+        </w:tcBorders>
+        <w:shd w:val="clear" w:color="auto" w:fill="FFFFFF" w:themeFill="background1"/>
+      </w:tcPr>
+    </w:tblStylePr>
+    <w:tblStylePr w:type="band1Vert">
+      <w:tblPr/>
+      <w:tcPr>
+        <w:shd w:val="clear" w:color="auto" w:fill="F2F2F2" w:themeFill="background1" w:themeFillShade="F2"/>
+      </w:tcPr>
+    </w:tblStylePr>
+    <w:tblStylePr w:type="band1Horz">
+      <w:tblPr/>
+      <w:tcPr>
+        <w:shd w:val="clear" w:color="auto" w:fill="F2F2F2" w:themeFill="background1" w:themeFillShade="F2"/>
+      </w:tcPr>
+    </w:tblStylePr>
+    <w:tblStylePr w:type="neCell">
+      <w:tblPr/>
+      <w:tcPr>
+        <w:tcBorders>
+          <w:left w:val="nil"/>
+        </w:tcBorders>
+      </w:tcPr>
+    </w:tblStylePr>
+    <w:tblStylePr w:type="nwCell">
+      <w:tblPr/>
+      <w:tcPr>
+        <w:tcBorders>
+          <w:right w:val="nil"/>
+        </w:tcBorders>
+      </w:tcPr>
+    </w:tblStylePr>
+    <w:tblStylePr w:type="seCell">
+      <w:tblPr/>
+      <w:tcPr>
+        <w:tcBorders>
+          <w:left w:val="nil"/>
+        </w:tcBorders>
+      </w:tcPr>
+    </w:tblStylePr>
+    <w:tblStylePr w:type="swCell">
+      <w:tblPr/>
+      <w:tcPr>
+        <w:tcBorders>
+          <w:right w:val="nil"/>
+        </w:tcBorders>
+      </w:tcPr>
+    </w:tblStylePr>
+  </w:style>
+  <w:style w:type="character" w:styleId="Tekstvantijdelijkeaanduiding">
+    <w:name w:val="Placeholder Text"/>
+    <w:basedOn w:val="Standaardalinea-lettertype"/>
+    <w:uiPriority w:val="99"/>
+    <w:semiHidden/>
+    <w:rsid w:val="00A52CC0"/>
+    <w:rPr>
+      <w:color w:val="808080"/>
+    </w:rPr>
+  </w:style>
+  <w:style w:type="paragraph" w:styleId="Ballontekst">
+    <w:name w:val="Balloon Text"/>
+    <w:basedOn w:val="Standaard"/>
+    <w:link w:val="BallontekstChar"/>
+    <w:uiPriority w:val="99"/>
+    <w:semiHidden/>
+    <w:unhideWhenUsed/>
+    <w:rsid w:val="00800248"/>
+    <w:pPr>
+      <w:spacing w:after="0" w:line="240" w:lineRule="auto"/>
+    </w:pPr>
+    <w:rPr>
+      <w:rFonts w:ascii="Tahoma" w:hAnsi="Tahoma" w:cs="Tahoma"/>
+      <w:sz w:val="16"/>
+      <w:szCs w:val="16"/>
+    </w:rPr>
+  </w:style>
+  <w:style w:type="character" w:customStyle="1" w:styleId="BallontekstChar">
+    <w:name w:val="Ballontekst Char"/>
+    <w:basedOn w:val="Standaardalinea-lettertype"/>
+    <w:link w:val="Ballontekst"/>
+    <w:uiPriority w:val="99"/>
+    <w:semiHidden/>
+    <w:rsid w:val="00800248"/>
+    <w:rPr>
+      <w:rFonts w:ascii="Tahoma" w:hAnsi="Tahoma" w:cs="Tahoma"/>
+      <w:sz w:val="16"/>
+      <w:szCs w:val="16"/>
+    </w:rPr>
+  </w:style>
 </w:styles>
 </file>
 
 <file path=word/charts/chart1.xml><?xml version="1.0" encoding="utf-8"?>
+<c:chartSpace xmlns:c="http://schemas.openxmlformats.org/drawingml/2006/chart" xmlns:a="http://schemas.openxmlformats.org/drawingml/2006/main" xmlns:r="http://schemas.openxmlformats.org/officeDocument/2006/relationships">
+  <c:date1904 val="0"/>
+  <c:lang val="nl-NL"/>
+  <c:roundedCorners val="0"/>
+  <mc:AlternateContent xmlns:mc="http://schemas.openxmlformats.org/markup-compatibility/2006">
+    <mc:Choice xmlns:c14="http://schemas.microsoft.com/office/drawing/2007/8/2/chart" Requires="c14">
+      <c14:style val="102"/>
+    </mc:Choice>
+    <mc:Fallback>
+      <c:style val="2"/>
+    </mc:Fallback>
+  </mc:AlternateContent>
+  <c:chart>
+    <c:title>
+      <c:tx>
+        <c:rich>
+          <a:bodyPr rot="0" spcFirstLastPara="1" vertOverflow="ellipsis" vert="horz" wrap="square" anchor="ctr" anchorCtr="1"/>
+          <a:lstStyle/>
+          <a:p>
+            <a:pPr>
+              <a:defRPr sz="1400" b="0" i="0" u="none" strike="noStrike" kern="1200" spc="0" baseline="0">
+                <a:solidFill>
+                  <a:schemeClr val="tx1">
+                    <a:lumMod val="65000"/>
+                    <a:lumOff val="35000"/>
+                  </a:schemeClr>
+                </a:solidFill>
+                <a:latin typeface="+mn-lt"/>
+                <a:ea typeface="+mn-ea"/>
+                <a:cs typeface="+mn-cs"/>
+              </a:defRPr>
+            </a:pPr>
+            <a:r>
+              <a:rPr lang="nl-NL"/>
+              <a:t>Gemiddelde</a:t>
+            </a:r>
+            <a:r>
+              <a:rPr lang="nl-NL" baseline="0"/>
+              <a:t> percentuele veranderingen</a:t>
+            </a:r>
+            <a:endParaRPr lang="nl-NL"/>
+          </a:p>
+        </c:rich>
+      </c:tx>
+      <c:layout>
+        <c:manualLayout>
+          <c:xMode val="edge"/>
+          <c:yMode val="edge"/>
+          <c:x val="0.270329904934132"/>
+          <c:y val="1.5576323987538941E-2"/>
+        </c:manualLayout>
+      </c:layout>
+      <c:overlay val="0"/>
+      <c:spPr>
+        <a:noFill/>
+        <a:ln>
+          <a:noFill/>
+        </a:ln>
+        <a:effectLst/>
+      </c:spPr>
+    </c:title>
+    <c:autoTitleDeleted val="0"/>
+    <c:plotArea>
+      <c:layout>
+        <c:manualLayout>
+          <c:layoutTarget val="inner"/>
+          <c:xMode val="edge"/>
+          <c:yMode val="edge"/>
+          <c:x val="0.12494499644540581"/>
+          <c:y val="0.11180297397769517"/>
+          <c:w val="0.81930515264539305"/>
+          <c:h val="0.7423686932256145"/>
+        </c:manualLayout>
+      </c:layout>
+      <c:barChart>
+        <c:barDir val="bar"/>
+        <c:grouping val="clustered"/>
+        <c:varyColors val="0"/>
+        <c:ser>
+          <c:idx val="0"/>
+          <c:order val="0"/>
+          <c:tx>
+            <c:strRef>
+              <c:f>Blad1!$A$27</c:f>
+              <c:strCache>
+                <c:ptCount val="1"/>
+                <c:pt idx="0">
+                  <c:v>Verbetering gemiddelde in percentage</c:v>
+                </c:pt>
+              </c:strCache>
+            </c:strRef>
+          </c:tx>
+          <c:spPr>
+            <a:solidFill>
+              <a:schemeClr val="accent1"/>
+            </a:solidFill>
+            <a:ln>
+              <a:noFill/>
+            </a:ln>
+            <a:effectLst/>
+          </c:spPr>
+          <c:invertIfNegative val="0"/>
+          <c:cat>
+            <c:strRef>
+              <c:f>Blad1!$B$26:$U$26</c:f>
+              <c:strCache>
+                <c:ptCount val="20"/>
+                <c:pt idx="0">
+                  <c:v>blue.png</c:v>
+                </c:pt>
+                <c:pt idx="1">
+                  <c:v>child-1.png</c:v>
+                </c:pt>
+                <c:pt idx="2">
+                  <c:v>female-1.png</c:v>
+                </c:pt>
+                <c:pt idx="3">
+                  <c:v>female-2.png</c:v>
+                </c:pt>
+                <c:pt idx="4">
+                  <c:v>female-3.png</c:v>
+                </c:pt>
+                <c:pt idx="5">
+                  <c:v>female-4.jpg</c:v>
+                </c:pt>
+                <c:pt idx="6">
+                  <c:v>female-5.jpg</c:v>
+                </c:pt>
+                <c:pt idx="7">
+                  <c:v>male-1.png</c:v>
+                </c:pt>
+                <c:pt idx="8">
+                  <c:v>male-2.png</c:v>
+                </c:pt>
+                <c:pt idx="9">
+                  <c:v>male-3.png</c:v>
+                </c:pt>
+                <c:pt idx="10">
+                  <c:v>male-4.jpg</c:v>
+                </c:pt>
+                <c:pt idx="11">
+                  <c:v>male-5.jpg</c:v>
+                </c:pt>
+                <c:pt idx="12">
+                  <c:v>male-6.jpg</c:v>
+                </c:pt>
+                <c:pt idx="13">
+                  <c:v>male-7.jpg</c:v>
+                </c:pt>
+                <c:pt idx="14">
+                  <c:v>rock-1.jpg</c:v>
+                </c:pt>
+                <c:pt idx="15">
+                  <c:v>rock-2.jpg</c:v>
+                </c:pt>
+                <c:pt idx="16">
+                  <c:v>sky-1.jpg</c:v>
+                </c:pt>
+                <c:pt idx="17">
+                  <c:v>sky-2.jpg</c:v>
+                </c:pt>
+                <c:pt idx="18">
+                  <c:v>tree-1.png</c:v>
+                </c:pt>
+                <c:pt idx="19">
+                  <c:v>tree-2.jpg</c:v>
+                </c:pt>
+              </c:strCache>
+            </c:strRef>
+          </c:cat>
+          <c:val>
+            <c:numRef>
+              <c:f>Blad1!$B$27:$U$27</c:f>
+              <c:numCache>
+                <c:formatCode>0%</c:formatCode>
+                <c:ptCount val="20"/>
+                <c:pt idx="0">
+                  <c:v>0.68936187714644137</c:v>
+                </c:pt>
+                <c:pt idx="1">
+                  <c:v>0.70816856806463391</c:v>
+                </c:pt>
+                <c:pt idx="2">
+                  <c:v>0.70614515489496354</c:v>
+                </c:pt>
+                <c:pt idx="3">
+                  <c:v>0.65339825772518068</c:v>
+                </c:pt>
+                <c:pt idx="4">
+                  <c:v>0.85453659710347296</c:v>
+                </c:pt>
+                <c:pt idx="5">
+                  <c:v>0.67667267230586003</c:v>
+                </c:pt>
+                <c:pt idx="6">
+                  <c:v>1.0009217687927965</c:v>
+                </c:pt>
+                <c:pt idx="7">
+                  <c:v>0.74447823036054406</c:v>
+                </c:pt>
+                <c:pt idx="8">
+                  <c:v>0.74813983107655191</c:v>
+                </c:pt>
+                <c:pt idx="9">
+                  <c:v>0.73771867212642606</c:v>
+                </c:pt>
+                <c:pt idx="10">
+                  <c:v>0.69287457856325352</c:v>
+                </c:pt>
+                <c:pt idx="11">
+                  <c:v>0.74680756505851575</c:v>
+                </c:pt>
+                <c:pt idx="12">
+                  <c:v>0.67165961799212026</c:v>
+                </c:pt>
+                <c:pt idx="13">
+                  <c:v>0.70029411868057723</c:v>
+                </c:pt>
+                <c:pt idx="14">
+                  <c:v>0.72579636676572246</c:v>
+                </c:pt>
+                <c:pt idx="15">
+                  <c:v>0.84335330352165783</c:v>
+                </c:pt>
+                <c:pt idx="16">
+                  <c:v>0.67154051684989824</c:v>
+                </c:pt>
+                <c:pt idx="17">
+                  <c:v>0.78381712862607744</c:v>
+                </c:pt>
+                <c:pt idx="18">
+                  <c:v>0.88531422384904879</c:v>
+                </c:pt>
+                <c:pt idx="19">
+                  <c:v>0.71986891313989698</c:v>
+                </c:pt>
+              </c:numCache>
+            </c:numRef>
+          </c:val>
+          <c:extLst xmlns:c16r2="http://schemas.microsoft.com/office/drawing/2015/06/chart">
+            <c:ext xmlns:c16="http://schemas.microsoft.com/office/drawing/2014/chart" uri="{C3380CC4-5D6E-409C-BE32-E72D297353CC}">
+              <c16:uniqueId val="{00000000-8971-4F45-B9CD-6FF473CCAFA7}"/>
+            </c:ext>
+          </c:extLst>
+        </c:ser>
+        <c:ser>
+          <c:idx val="1"/>
+          <c:order val="1"/>
+          <c:tx>
+            <c:strRef>
+              <c:f>Blad1!$A$28</c:f>
+              <c:strCache>
+                <c:ptCount val="1"/>
+                <c:pt idx="0">
+                  <c:v>Verbetering stdev.p in percentage</c:v>
+                </c:pt>
+              </c:strCache>
+            </c:strRef>
+          </c:tx>
+          <c:spPr>
+            <a:solidFill>
+              <a:schemeClr val="accent2"/>
+            </a:solidFill>
+            <a:ln>
+              <a:noFill/>
+            </a:ln>
+            <a:effectLst/>
+          </c:spPr>
+          <c:invertIfNegative val="0"/>
+          <c:cat>
+            <c:strRef>
+              <c:f>Blad1!$B$26:$U$26</c:f>
+              <c:strCache>
+                <c:ptCount val="20"/>
+                <c:pt idx="0">
+                  <c:v>blue.png</c:v>
+                </c:pt>
+                <c:pt idx="1">
+                  <c:v>child-1.png</c:v>
+                </c:pt>
+                <c:pt idx="2">
+                  <c:v>female-1.png</c:v>
+                </c:pt>
+                <c:pt idx="3">
+                  <c:v>female-2.png</c:v>
+                </c:pt>
+                <c:pt idx="4">
+                  <c:v>female-3.png</c:v>
+                </c:pt>
+                <c:pt idx="5">
+                  <c:v>female-4.jpg</c:v>
+                </c:pt>
+                <c:pt idx="6">
+                  <c:v>female-5.jpg</c:v>
+                </c:pt>
+                <c:pt idx="7">
+                  <c:v>male-1.png</c:v>
+                </c:pt>
+                <c:pt idx="8">
+                  <c:v>male-2.png</c:v>
+                </c:pt>
+                <c:pt idx="9">
+                  <c:v>male-3.png</c:v>
+                </c:pt>
+                <c:pt idx="10">
+                  <c:v>male-4.jpg</c:v>
+                </c:pt>
+                <c:pt idx="11">
+                  <c:v>male-5.jpg</c:v>
+                </c:pt>
+                <c:pt idx="12">
+                  <c:v>male-6.jpg</c:v>
+                </c:pt>
+                <c:pt idx="13">
+                  <c:v>male-7.jpg</c:v>
+                </c:pt>
+                <c:pt idx="14">
+                  <c:v>rock-1.jpg</c:v>
+                </c:pt>
+                <c:pt idx="15">
+                  <c:v>rock-2.jpg</c:v>
+                </c:pt>
+                <c:pt idx="16">
+                  <c:v>sky-1.jpg</c:v>
+                </c:pt>
+                <c:pt idx="17">
+                  <c:v>sky-2.jpg</c:v>
+                </c:pt>
+                <c:pt idx="18">
+                  <c:v>tree-1.png</c:v>
+                </c:pt>
+                <c:pt idx="19">
+                  <c:v>tree-2.jpg</c:v>
+                </c:pt>
+              </c:strCache>
+            </c:strRef>
+          </c:cat>
+          <c:val>
+            <c:numRef>
+              <c:f>Blad1!$B$28:$U$28</c:f>
+              <c:numCache>
+                <c:formatCode>0%</c:formatCode>
+                <c:ptCount val="20"/>
+                <c:pt idx="0">
+                  <c:v>2.0531520485928643</c:v>
+                </c:pt>
+                <c:pt idx="1">
+                  <c:v>3.7128270163801806</c:v>
+                </c:pt>
+                <c:pt idx="2">
+                  <c:v>0.37450183455341696</c:v>
+                </c:pt>
+                <c:pt idx="3">
+                  <c:v>1.3567108764646296</c:v>
+                </c:pt>
+                <c:pt idx="4">
+                  <c:v>5.483822895715373</c:v>
+                </c:pt>
+                <c:pt idx="5">
+                  <c:v>2.746174244244131</c:v>
+                </c:pt>
+                <c:pt idx="6">
+                  <c:v>3.005724053542556</c:v>
+                </c:pt>
+                <c:pt idx="7">
+                  <c:v>4.2664154125325329</c:v>
+                </c:pt>
+                <c:pt idx="8">
+                  <c:v>2.3923710350044813</c:v>
+                </c:pt>
+                <c:pt idx="9">
+                  <c:v>5.4131055217861386</c:v>
+                </c:pt>
+                <c:pt idx="10">
+                  <c:v>2.7487009124447437</c:v>
+                </c:pt>
+                <c:pt idx="11">
+                  <c:v>4.8153731138986373</c:v>
+                </c:pt>
+                <c:pt idx="12">
+                  <c:v>5.6608776283894588E-2</c:v>
+                </c:pt>
+                <c:pt idx="13">
+                  <c:v>1.3618669195081723</c:v>
+                </c:pt>
+                <c:pt idx="14">
+                  <c:v>1.54818698839706</c:v>
+                </c:pt>
+                <c:pt idx="15">
+                  <c:v>2.5466929980731181</c:v>
+                </c:pt>
+                <c:pt idx="16">
+                  <c:v>0.41968675249985438</c:v>
+                </c:pt>
+                <c:pt idx="17">
+                  <c:v>3.053954871702877</c:v>
+                </c:pt>
+                <c:pt idx="18">
+                  <c:v>3.0473352941711109</c:v>
+                </c:pt>
+                <c:pt idx="19">
+                  <c:v>0.83577233746892332</c:v>
+                </c:pt>
+              </c:numCache>
+            </c:numRef>
+          </c:val>
+          <c:extLst xmlns:c16r2="http://schemas.microsoft.com/office/drawing/2015/06/chart">
+            <c:ext xmlns:c16="http://schemas.microsoft.com/office/drawing/2014/chart" uri="{C3380CC4-5D6E-409C-BE32-E72D297353CC}">
+              <c16:uniqueId val="{00000001-8971-4F45-B9CD-6FF473CCAFA7}"/>
+            </c:ext>
+          </c:extLst>
+        </c:ser>
+        <c:dLbls>
+          <c:showLegendKey val="0"/>
+          <c:showVal val="0"/>
+          <c:showCatName val="0"/>
+          <c:showSerName val="0"/>
+          <c:showPercent val="0"/>
+          <c:showBubbleSize val="0"/>
+        </c:dLbls>
+        <c:gapWidth val="182"/>
+        <c:axId val="157431296"/>
+        <c:axId val="157433216"/>
+      </c:barChart>
+      <c:catAx>
+        <c:axId val="157431296"/>
+        <c:scaling>
+          <c:orientation val="minMax"/>
+        </c:scaling>
+        <c:delete val="0"/>
+        <c:axPos val="l"/>
+        <c:title>
+          <c:tx>
+            <c:rich>
+              <a:bodyPr rot="-5400000" spcFirstLastPara="1" vertOverflow="ellipsis" vert="horz" wrap="square" anchor="ctr" anchorCtr="1"/>
+              <a:lstStyle/>
+              <a:p>
+                <a:pPr>
+                  <a:defRPr sz="1000" b="0" i="0" u="none" strike="noStrike" kern="1200" baseline="0">
+                    <a:solidFill>
+                      <a:schemeClr val="tx1">
+                        <a:lumMod val="65000"/>
+                        <a:lumOff val="35000"/>
+                      </a:schemeClr>
+                    </a:solidFill>
+                    <a:latin typeface="+mn-lt"/>
+                    <a:ea typeface="+mn-ea"/>
+                    <a:cs typeface="+mn-cs"/>
+                  </a:defRPr>
+                </a:pPr>
+                <a:r>
+                  <a:rPr lang="nl-NL"/>
+                  <a:t>Bestandsnaam</a:t>
+                </a:r>
+              </a:p>
+            </c:rich>
+          </c:tx>
+          <c:overlay val="0"/>
+          <c:spPr>
+            <a:noFill/>
+            <a:ln>
+              <a:noFill/>
+            </a:ln>
+            <a:effectLst/>
+          </c:spPr>
+        </c:title>
+        <c:numFmt formatCode="General" sourceLinked="1"/>
+        <c:majorTickMark val="none"/>
+        <c:minorTickMark val="none"/>
+        <c:tickLblPos val="nextTo"/>
+        <c:spPr>
+          <a:noFill/>
+          <a:ln w="9525" cap="flat" cmpd="sng" algn="ctr">
+            <a:solidFill>
+              <a:schemeClr val="tx1">
+                <a:lumMod val="15000"/>
+                <a:lumOff val="85000"/>
+              </a:schemeClr>
+            </a:solidFill>
+            <a:round/>
+          </a:ln>
+          <a:effectLst/>
+        </c:spPr>
+        <c:txPr>
+          <a:bodyPr rot="-60000000" spcFirstLastPara="1" vertOverflow="ellipsis" vert="horz" wrap="square" anchor="ctr" anchorCtr="1"/>
+          <a:lstStyle/>
+          <a:p>
+            <a:pPr>
+              <a:defRPr sz="900" b="0" i="0" u="none" strike="noStrike" kern="1200" baseline="0">
+                <a:solidFill>
+                  <a:schemeClr val="tx1">
+                    <a:lumMod val="65000"/>
+                    <a:lumOff val="35000"/>
+                  </a:schemeClr>
+                </a:solidFill>
+                <a:latin typeface="+mn-lt"/>
+                <a:ea typeface="+mn-ea"/>
+                <a:cs typeface="+mn-cs"/>
+              </a:defRPr>
+            </a:pPr>
+            <a:endParaRPr lang="nl-NL"/>
+          </a:p>
+        </c:txPr>
+        <c:crossAx val="157433216"/>
+        <c:crosses val="autoZero"/>
+        <c:auto val="1"/>
+        <c:lblAlgn val="ctr"/>
+        <c:lblOffset val="100"/>
+        <c:noMultiLvlLbl val="0"/>
+      </c:catAx>
+      <c:valAx>
+        <c:axId val="157433216"/>
+        <c:scaling>
+          <c:orientation val="minMax"/>
+        </c:scaling>
+        <c:delete val="0"/>
+        <c:axPos val="b"/>
+        <c:majorGridlines>
+          <c:spPr>
+            <a:ln w="9525" cap="flat" cmpd="sng" algn="ctr">
+              <a:solidFill>
+                <a:schemeClr val="tx1">
+                  <a:lumMod val="15000"/>
+                  <a:lumOff val="85000"/>
+                </a:schemeClr>
+              </a:solidFill>
+              <a:round/>
+            </a:ln>
+            <a:effectLst/>
+          </c:spPr>
+        </c:majorGridlines>
+        <c:title>
+          <c:tx>
+            <c:rich>
+              <a:bodyPr rot="0" spcFirstLastPara="1" vertOverflow="ellipsis" vert="horz" wrap="square" anchor="ctr" anchorCtr="1"/>
+              <a:lstStyle/>
+              <a:p>
+                <a:pPr>
+                  <a:defRPr sz="1000" b="0" i="0" u="none" strike="noStrike" kern="1200" baseline="0">
+                    <a:solidFill>
+                      <a:schemeClr val="tx1">
+                        <a:lumMod val="65000"/>
+                        <a:lumOff val="35000"/>
+                      </a:schemeClr>
+                    </a:solidFill>
+                    <a:latin typeface="+mn-lt"/>
+                    <a:ea typeface="+mn-ea"/>
+                    <a:cs typeface="+mn-cs"/>
+                  </a:defRPr>
+                </a:pPr>
+                <a:r>
+                  <a:rPr lang="nl-NL"/>
+                  <a:t>Procent</a:t>
+                </a:r>
+                <a:r>
+                  <a:rPr lang="nl-NL" baseline="0"/>
+                  <a:t> verbetering tegenover de Default implementatie</a:t>
+                </a:r>
+                <a:endParaRPr lang="nl-NL"/>
+              </a:p>
+            </c:rich>
+          </c:tx>
+          <c:overlay val="0"/>
+          <c:spPr>
+            <a:noFill/>
+            <a:ln>
+              <a:noFill/>
+            </a:ln>
+            <a:effectLst/>
+          </c:spPr>
+        </c:title>
+        <c:numFmt formatCode="0%" sourceLinked="1"/>
+        <c:majorTickMark val="none"/>
+        <c:minorTickMark val="none"/>
+        <c:tickLblPos val="nextTo"/>
+        <c:spPr>
+          <a:noFill/>
+          <a:ln>
+            <a:noFill/>
+          </a:ln>
+          <a:effectLst/>
+        </c:spPr>
+        <c:txPr>
+          <a:bodyPr rot="-60000000" spcFirstLastPara="1" vertOverflow="ellipsis" vert="horz" wrap="square" anchor="ctr" anchorCtr="1"/>
+          <a:lstStyle/>
+          <a:p>
+            <a:pPr>
+              <a:defRPr sz="900" b="0" i="0" u="none" strike="noStrike" kern="1200" baseline="0">
+                <a:solidFill>
+                  <a:schemeClr val="tx1">
+                    <a:lumMod val="65000"/>
+                    <a:lumOff val="35000"/>
+                  </a:schemeClr>
+                </a:solidFill>
+                <a:latin typeface="+mn-lt"/>
+                <a:ea typeface="+mn-ea"/>
+                <a:cs typeface="+mn-cs"/>
+              </a:defRPr>
+            </a:pPr>
+            <a:endParaRPr lang="nl-NL"/>
+          </a:p>
+        </c:txPr>
+        <c:crossAx val="157431296"/>
+        <c:crosses val="autoZero"/>
+        <c:crossBetween val="between"/>
+      </c:valAx>
+      <c:spPr>
+        <a:noFill/>
+        <a:ln>
+          <a:noFill/>
+        </a:ln>
+        <a:effectLst/>
+      </c:spPr>
+    </c:plotArea>
+    <c:legend>
+      <c:legendPos val="b"/>
+      <c:overlay val="0"/>
+      <c:spPr>
+        <a:noFill/>
+        <a:ln>
+          <a:noFill/>
+        </a:ln>
+        <a:effectLst/>
+      </c:spPr>
+      <c:txPr>
+        <a:bodyPr rot="0" spcFirstLastPara="1" vertOverflow="ellipsis" vert="horz" wrap="square" anchor="ctr" anchorCtr="1"/>
+        <a:lstStyle/>
+        <a:p>
+          <a:pPr>
+            <a:defRPr sz="900" b="0" i="0" u="none" strike="noStrike" kern="1200" baseline="0">
+              <a:solidFill>
+                <a:schemeClr val="tx1">
+                  <a:lumMod val="65000"/>
+                  <a:lumOff val="35000"/>
+                </a:schemeClr>
+              </a:solidFill>
+              <a:latin typeface="+mn-lt"/>
+              <a:ea typeface="+mn-ea"/>
+              <a:cs typeface="+mn-cs"/>
+            </a:defRPr>
+          </a:pPr>
+          <a:endParaRPr lang="nl-NL"/>
+        </a:p>
+      </c:txPr>
+    </c:legend>
+    <c:plotVisOnly val="1"/>
+    <c:dispBlanksAs val="gap"/>
+    <c:showDLblsOverMax val="0"/>
+  </c:chart>
+  <c:spPr>
+    <a:solidFill>
+      <a:schemeClr val="bg1"/>
+    </a:solidFill>
+    <a:ln w="9525" cap="flat" cmpd="sng" algn="ctr">
+      <a:solidFill>
+        <a:schemeClr val="tx1">
+          <a:lumMod val="15000"/>
+          <a:lumOff val="85000"/>
+        </a:schemeClr>
+      </a:solidFill>
+      <a:round/>
+    </a:ln>
+    <a:effectLst/>
+  </c:spPr>
+  <c:txPr>
+    <a:bodyPr/>
+    <a:lstStyle/>
+    <a:p>
+      <a:pPr>
+        <a:defRPr/>
+      </a:pPr>
+      <a:endParaRPr lang="nl-NL"/>
+    </a:p>
+  </c:txPr>
+  <c:externalData r:id="rId1">
+    <c:autoUpdate val="0"/>
+  </c:externalData>
+</c:chartSpace>
+</file>
+
+<file path=word/charts/chart10.xml><?xml version="1.0" encoding="utf-8"?>
 <c:chartSpace xmlns:c="http://schemas.openxmlformats.org/drawingml/2006/chart" xmlns:a="http://schemas.openxmlformats.org/drawingml/2006/main" xmlns:r="http://schemas.openxmlformats.org/officeDocument/2006/relationships" xmlns:c16r2="http://schemas.microsoft.com/office/drawing/2015/06/chart">
   <c:date1904 val="0"/>
   <c:lang val="nl-NL"/>

</xml_diff>